<commit_message>
Dodana prezentacija, ispravljena mala greška u dokumentaciji pri pisanju
</commit_message>
<xml_diff>
--- a/Documentation/ISS_seminar_2023_Majer_i_sur._simulacija_minobacač_tenkovi_vojnici.docx
+++ b/Documentation/ISS_seminar_2023_Majer_i_sur._simulacija_minobacač_tenkovi_vojnici.docx
@@ -29,7 +29,15 @@
         <w:pStyle w:val="Podnaslov"/>
       </w:pPr>
       <w:r>
-        <w:t>Renato Majer, Dalen Grdić, David Kovačević, Mario Petek</w:t>
+        <w:t xml:space="preserve">Renato Majer, </w:t>
+      </w:r>
+      <w:proofErr w:type="spellStart"/>
+      <w:r>
+        <w:t>Dalen</w:t>
+      </w:r>
+      <w:proofErr w:type="spellEnd"/>
+      <w:r>
+        <w:t xml:space="preserve"> Grdić, David Kovačević, Mario Petek</w:t>
       </w:r>
       <w:r>
         <w:br/>
@@ -244,8 +252,13 @@
         </w:numPr>
         <w:jc w:val="both"/>
       </w:pPr>
-      <w:r>
-        <w:t xml:space="preserve">Dalen Grdić </w:t>
+      <w:proofErr w:type="spellStart"/>
+      <w:r>
+        <w:t>Dalen</w:t>
+      </w:r>
+      <w:proofErr w:type="spellEnd"/>
+      <w:r>
+        <w:t xml:space="preserve"> Grdić </w:t>
       </w:r>
       <w:r>
         <w:t xml:space="preserve">– </w:t>
@@ -299,13 +312,7 @@
         <w:t>pisanje dokumentacije (</w:t>
       </w:r>
       <w:r>
-        <w:t xml:space="preserve">4 – Programski kod, 5 – Pokretanje simulacije, 6 </w:t>
-      </w:r>
-      <w:r>
-        <w:t>–</w:t>
-      </w:r>
-      <w:r>
-        <w:t xml:space="preserve"> Zaključak</w:t>
+        <w:t>4 – Programski kod, 5 – Pokretanje simulacije, 6 – Zaključak</w:t>
       </w:r>
       <w:r>
         <w:t>)</w:t>
@@ -320,13 +327,7 @@
         <w:jc w:val="both"/>
       </w:pPr>
       <w:r>
-        <w:t xml:space="preserve">Mario Petek </w:t>
-      </w:r>
-      <w:r>
-        <w:t>–</w:t>
-      </w:r>
-      <w:r>
-        <w:t xml:space="preserve"> </w:t>
+        <w:t xml:space="preserve">Mario Petek – </w:t>
       </w:r>
       <w:r>
         <w:t xml:space="preserve">programiranje kretanja kamere u prizoru, </w:t>
@@ -358,16 +359,34 @@
       <w:pPr>
         <w:pStyle w:val="Naslov2"/>
       </w:pPr>
+      <w:proofErr w:type="spellStart"/>
       <w:r>
         <w:t>Unity</w:t>
       </w:r>
+      <w:proofErr w:type="spellEnd"/>
     </w:p>
     <w:p>
       <w:pPr>
         <w:jc w:val="both"/>
       </w:pPr>
       <w:r>
-        <w:t>Implementacija simulacije ostvarena je u programu Unity, popularnom razvojnom okruženju za razvoj video igara baziran na programskom jeziku C#. Unity omogućuje stvaranje fizike, 3D renderiranje, detekciju sudara i druge stvari koje našu simulaciju čine funkcionalnom. Alat je pogodan jer omogućuje</w:t>
+        <w:t xml:space="preserve">Implementacija simulacije ostvarena je u programu </w:t>
+      </w:r>
+      <w:proofErr w:type="spellStart"/>
+      <w:r>
+        <w:t>Unity</w:t>
+      </w:r>
+      <w:proofErr w:type="spellEnd"/>
+      <w:r>
+        <w:t xml:space="preserve">, popularnom razvojnom okruženju za razvoj video igara baziran na programskom jeziku C#. </w:t>
+      </w:r>
+      <w:proofErr w:type="spellStart"/>
+      <w:r>
+        <w:t>Unity</w:t>
+      </w:r>
+      <w:proofErr w:type="spellEnd"/>
+      <w:r>
+        <w:t xml:space="preserve"> omogućuje stvaranje fizike, 3D renderiranje, detekciju sudara i druge stvari koje našu simulaciju čine funkcionalnom. Alat je pogodan jer omogućuje</w:t>
       </w:r>
       <w:r>
         <w:t xml:space="preserve"> njihovo</w:t>
@@ -386,8 +405,13 @@
       <w:pPr>
         <w:jc w:val="both"/>
       </w:pPr>
-      <w:r>
-        <w:t>Unity ima vizualni uređivač koji</w:t>
+      <w:proofErr w:type="spellStart"/>
+      <w:r>
+        <w:t>Unity</w:t>
+      </w:r>
+      <w:proofErr w:type="spellEnd"/>
+      <w:r>
+        <w:t xml:space="preserve"> ima vizualni uređivač koji</w:t>
       </w:r>
       <w:r>
         <w:t xml:space="preserve">m </w:t>
@@ -438,8 +462,13 @@
         <w:t xml:space="preserve">drugim klasama </w:t>
       </w:r>
       <w:r>
-        <w:t>jedinstvenih za Unity</w:t>
-      </w:r>
+        <w:t xml:space="preserve">jedinstvenih za </w:t>
+      </w:r>
+      <w:proofErr w:type="spellStart"/>
+      <w:r>
+        <w:t>Unity</w:t>
+      </w:r>
+      <w:proofErr w:type="spellEnd"/>
       <w:r>
         <w:t xml:space="preserve"> je C#</w:t>
       </w:r>
@@ -456,8 +485,17 @@
         <w:t>vještina lakoću rukovanja ovim alatom</w:t>
       </w:r>
       <w:r>
-        <w:t>. Unity također ima vlastiti forum i „</w:t>
-      </w:r>
+        <w:t xml:space="preserve">. </w:t>
+      </w:r>
+      <w:proofErr w:type="spellStart"/>
+      <w:r>
+        <w:t>Unity</w:t>
+      </w:r>
+      <w:proofErr w:type="spellEnd"/>
+      <w:r>
+        <w:t xml:space="preserve"> također ima vlastiti forum i „</w:t>
+      </w:r>
+      <w:proofErr w:type="spellStart"/>
       <w:r>
         <w:rPr>
           <w:b/>
@@ -465,8 +503,29 @@
           <w:i/>
           <w:iCs/>
         </w:rPr>
-        <w:t>Assets store</w:t>
-      </w:r>
+        <w:t>Assets</w:t>
+      </w:r>
+      <w:proofErr w:type="spellEnd"/>
+      <w:r>
+        <w:rPr>
+          <w:b/>
+          <w:bCs/>
+          <w:i/>
+          <w:iCs/>
+        </w:rPr>
+        <w:t xml:space="preserve"> </w:t>
+      </w:r>
+      <w:proofErr w:type="spellStart"/>
+      <w:r>
+        <w:rPr>
+          <w:b/>
+          <w:bCs/>
+          <w:i/>
+          <w:iCs/>
+        </w:rPr>
+        <w:t>store</w:t>
+      </w:r>
+      <w:proofErr w:type="spellEnd"/>
       <w:r>
         <w:t>“, mjesto gdje programeri prenose svoje kreacije i čine ih dostupnim široj zajednici zbog čega je izabran za izradu ove simulacije.</w:t>
       </w:r>
@@ -489,8 +548,13 @@
       <w:pPr>
         <w:jc w:val="both"/>
       </w:pPr>
-      <w:r>
-        <w:t xml:space="preserve">Unity svoje prizore naziva </w:t>
+      <w:proofErr w:type="spellStart"/>
+      <w:r>
+        <w:t>Unity</w:t>
+      </w:r>
+      <w:proofErr w:type="spellEnd"/>
+      <w:r>
+        <w:t xml:space="preserve"> svoje prizore naziva </w:t>
       </w:r>
       <w:r>
         <w:rPr>
@@ -1054,7 +1118,15 @@
       </w:pPr>
       <w:bookmarkStart w:id="0" w:name="_Hlk124072263"/>
       <w:r>
-        <w:t>Slika 1. Grafičko sučelje alata Unity. Preuzeto iz [</w:t>
+        <w:t xml:space="preserve">Slika 1. Grafičko sučelje alata </w:t>
+      </w:r>
+      <w:proofErr w:type="spellStart"/>
+      <w:r>
+        <w:t>Unity</w:t>
+      </w:r>
+      <w:proofErr w:type="spellEnd"/>
+      <w:r>
+        <w:t>. Preuzeto iz [</w:t>
       </w:r>
       <w:r>
         <w:t>7</w:t>
@@ -1094,12 +1166,14 @@
       <w:pPr>
         <w:pStyle w:val="Naslov2"/>
       </w:pPr>
+      <w:proofErr w:type="spellStart"/>
       <w:r>
         <w:t>MonoBehaviou</w:t>
       </w:r>
       <w:r>
         <w:t>r</w:t>
       </w:r>
+      <w:proofErr w:type="spellEnd"/>
       <w:r>
         <w:rPr>
           <w:vertAlign w:val="superscript"/>
@@ -1120,6 +1194,7 @@
       <w:r>
         <w:t xml:space="preserve">Sve klase ove simulacije nasljeđuju baznu klasu </w:t>
       </w:r>
+      <w:proofErr w:type="spellStart"/>
       <w:r>
         <w:rPr>
           <w:b/>
@@ -1127,6 +1202,7 @@
         </w:rPr>
         <w:t>MonoBehaviour</w:t>
       </w:r>
+      <w:proofErr w:type="spellEnd"/>
       <w:r>
         <w:t xml:space="preserve"> za implementaciju posebnih funkcija.</w:t>
       </w:r>
@@ -1162,6 +1238,7 @@
       <w:pPr>
         <w:jc w:val="both"/>
       </w:pPr>
+      <w:proofErr w:type="spellStart"/>
       <w:r>
         <w:rPr>
           <w:b/>
@@ -1169,6 +1246,7 @@
         </w:rPr>
         <w:t>Update</w:t>
       </w:r>
+      <w:proofErr w:type="spellEnd"/>
       <w:r>
         <w:t xml:space="preserve"> je korisna funkcija koja se poziva nakon svake prikazane sličice i najčešće se koristi za implementaciju kretanja objekta u prizoru.</w:t>
       </w:r>
@@ -1180,6 +1258,7 @@
       <w:r>
         <w:t xml:space="preserve">Funkcija </w:t>
       </w:r>
+      <w:proofErr w:type="spellStart"/>
       <w:r>
         <w:rPr>
           <w:b/>
@@ -1187,9 +1266,11 @@
         </w:rPr>
         <w:t>Instantiate</w:t>
       </w:r>
+      <w:proofErr w:type="spellEnd"/>
       <w:r>
         <w:t xml:space="preserve"> i </w:t>
       </w:r>
+      <w:proofErr w:type="spellStart"/>
       <w:r>
         <w:rPr>
           <w:b/>
@@ -1197,9 +1278,11 @@
         </w:rPr>
         <w:t>Destroy</w:t>
       </w:r>
+      <w:proofErr w:type="spellEnd"/>
       <w:r>
         <w:t xml:space="preserve"> koriste se za stvaranje i uništavanje objekata u prizoru i najčešće su implementirane kroz korištenje funkcije </w:t>
       </w:r>
+      <w:proofErr w:type="spellStart"/>
       <w:r>
         <w:rPr>
           <w:b/>
@@ -1207,6 +1290,7 @@
         </w:rPr>
         <w:t>OnCollisionEnter</w:t>
       </w:r>
+      <w:proofErr w:type="spellEnd"/>
       <w:r>
         <w:t xml:space="preserve"> kojom pratimo sudare različitih objekata u simulaciji.</w:t>
       </w:r>
@@ -1218,6 +1302,7 @@
       <w:r>
         <w:t xml:space="preserve">Osim ovih funkcija koristi se i </w:t>
       </w:r>
+      <w:proofErr w:type="spellStart"/>
       <w:r>
         <w:rPr>
           <w:b/>
@@ -1225,6 +1310,7 @@
         </w:rPr>
         <w:t>Invoke</w:t>
       </w:r>
+      <w:proofErr w:type="spellEnd"/>
       <w:r>
         <w:t xml:space="preserve"> koja omogućuje pozivanje funkcija nakon određenog vremenskog perioda što nam daje opciju za tempiranje određenih događaja u prizoru.</w:t>
       </w:r>
@@ -1314,8 +1400,9 @@
           <w:sz w:val="18"/>
           <w:szCs w:val="18"/>
         </w:rPr>
-        <w:t>UML dijagram klasa opisane u ovoj dokumentaciji, kreirano pomoću alata IntelliJ IDEA 2022.2.3</w:t>
-      </w:r>
+        <w:t xml:space="preserve">UML dijagram klasa opisane u ovoj dokumentaciji, kreirano pomoću alata </w:t>
+      </w:r>
+      <w:proofErr w:type="spellStart"/>
       <w:r>
         <w:rPr>
           <w:b/>
@@ -1323,8 +1410,9 @@
           <w:sz w:val="18"/>
           <w:szCs w:val="18"/>
         </w:rPr>
-        <w:t xml:space="preserve"> [</w:t>
-      </w:r>
+        <w:t>IntelliJ</w:t>
+      </w:r>
+      <w:proofErr w:type="spellEnd"/>
       <w:r>
         <w:rPr>
           <w:b/>
@@ -1332,7 +1420,7 @@
           <w:sz w:val="18"/>
           <w:szCs w:val="18"/>
         </w:rPr>
-        <w:t>9</w:t>
+        <w:t xml:space="preserve"> IDEA 2022.2.3</w:t>
       </w:r>
       <w:r>
         <w:rPr>
@@ -1341,68 +1429,92 @@
           <w:sz w:val="18"/>
           <w:szCs w:val="18"/>
         </w:rPr>
-        <w:t>]</w:t>
-      </w:r>
-    </w:p>
-    <w:p>
-      <w:pPr>
-        <w:pStyle w:val="Naslov2"/>
-      </w:pPr>
-      <w:r>
-        <w:t>MortarShell</w:t>
-      </w:r>
-    </w:p>
-    <w:p>
-      <w:r>
-        <w:t xml:space="preserve">Ovom klasom modeliramo let mine iz minobacača. Mina ima komponentu </w:t>
+        <w:t xml:space="preserve"> [</w:t>
       </w:r>
       <w:r>
         <w:rPr>
           <w:b/>
           <w:bCs/>
-        </w:rPr>
-        <w:t>krutog tijela</w:t>
-      </w:r>
-      <w:r>
-        <w:t xml:space="preserve"> kojom možemo upravljati masom, ali i površinskim i kutnim </w:t>
+          <w:sz w:val="18"/>
+          <w:szCs w:val="18"/>
+        </w:rPr>
+        <w:t>9</w:t>
       </w:r>
       <w:r>
         <w:rPr>
           <w:b/>
           <w:bCs/>
-        </w:rPr>
-        <w:t>otporom</w:t>
-      </w:r>
-      <w:r>
-        <w:t xml:space="preserve"> što omogućuje realističan </w:t>
+          <w:sz w:val="18"/>
+          <w:szCs w:val="18"/>
+        </w:rPr>
+        <w:t>]</w:t>
+      </w:r>
+    </w:p>
+    <w:p>
+      <w:pPr>
+        <w:pStyle w:val="Naslov2"/>
+      </w:pPr>
+      <w:proofErr w:type="spellStart"/>
+      <w:r>
+        <w:t>MortarShell</w:t>
+      </w:r>
+      <w:proofErr w:type="spellEnd"/>
+    </w:p>
+    <w:p>
+      <w:r>
+        <w:t xml:space="preserve">Ovom klasom modeliramo let mine iz minobacača. Mina ima komponentu </w:t>
       </w:r>
       <w:r>
         <w:rPr>
           <w:b/>
           <w:bCs/>
         </w:rPr>
-        <w:t>kosi hitac</w:t>
-      </w:r>
-      <w:r>
-        <w:t xml:space="preserve"> minobacačem. Također sadrži komponentu </w:t>
+        <w:t>krutog tijela</w:t>
+      </w:r>
+      <w:r>
+        <w:t xml:space="preserve"> kojom možemo upravljati masom, ali i površinskim i kutnim </w:t>
       </w:r>
       <w:r>
         <w:rPr>
           <w:b/>
           <w:bCs/>
         </w:rPr>
-        <w:t>sudarača</w:t>
-      </w:r>
-      <w:r>
-        <w:t xml:space="preserve"> koji na sudar s terenom stvara eksploziju s kraterom na mjestu udara ili običnu eksploziju u slučaju drugih objekata. Ukoliko se nađe ispod razine terena, objekt mine će se uništiti funkcijom </w:t>
+        <w:t>otporom</w:t>
+      </w:r>
+      <w:r>
+        <w:t xml:space="preserve"> što omogućuje realističan </w:t>
       </w:r>
       <w:r>
         <w:rPr>
           <w:b/>
           <w:bCs/>
         </w:rPr>
+        <w:t>kosi hitac</w:t>
+      </w:r>
+      <w:r>
+        <w:t xml:space="preserve"> minobacačem. Također sadrži komponentu </w:t>
+      </w:r>
+      <w:proofErr w:type="spellStart"/>
+      <w:r>
+        <w:rPr>
+          <w:b/>
+          <w:bCs/>
+        </w:rPr>
+        <w:t>sudarača</w:t>
+      </w:r>
+      <w:proofErr w:type="spellEnd"/>
+      <w:r>
+        <w:t xml:space="preserve"> koji na sudar s terenom stvara eksploziju s kraterom na mjestu udara ili običnu eksploziju u slučaju drugih objekata. Ukoliko se nađe ispod razine terena, objekt mine će se uništiti funkcijom </w:t>
+      </w:r>
+      <w:proofErr w:type="spellStart"/>
+      <w:r>
+        <w:rPr>
+          <w:b/>
+          <w:bCs/>
+        </w:rPr>
         <w:t>Destroy</w:t>
       </w:r>
+      <w:proofErr w:type="spellEnd"/>
       <w:r>
         <w:t>.</w:t>
       </w:r>
@@ -1483,17 +1595,24 @@
         <w:t>.</w:t>
       </w:r>
       <w:r>
-        <w:t xml:space="preserve"> Programski kod klase MortarShell</w:t>
-      </w:r>
+        <w:t xml:space="preserve"> Programski kod klase </w:t>
+      </w:r>
+      <w:proofErr w:type="spellStart"/>
+      <w:r>
+        <w:t>MortarShell</w:t>
+      </w:r>
+      <w:proofErr w:type="spellEnd"/>
     </w:p>
     <w:p>
       <w:pPr>
         <w:pStyle w:val="Naslov2"/>
       </w:pPr>
+      <w:proofErr w:type="spellStart"/>
       <w:r>
         <w:lastRenderedPageBreak/>
         <w:t>MortarAction</w:t>
       </w:r>
+      <w:proofErr w:type="spellEnd"/>
     </w:p>
     <w:p>
       <w:pPr>
@@ -1502,6 +1621,7 @@
       <w:r>
         <w:t xml:space="preserve">Da bi mogli izbaciti minu iz minobacača, moramo implementirati funkcije koje će stvoriti minu i izbaciti je u smjeru gađanja. Ova klasa koristi metodu </w:t>
       </w:r>
+      <w:proofErr w:type="spellStart"/>
       <w:r>
         <w:rPr>
           <w:b/>
@@ -1509,12 +1629,22 @@
         </w:rPr>
         <w:t>Fire</w:t>
       </w:r>
-      <w:r>
-        <w:t xml:space="preserve"> koja se poziva iz vansjke skripte na stisak gumba za pucanje, a</w:t>
+      <w:proofErr w:type="spellEnd"/>
+      <w:r>
+        <w:t xml:space="preserve"> koja se poziva iz </w:t>
+      </w:r>
+      <w:proofErr w:type="spellStart"/>
+      <w:r>
+        <w:t>vansjke</w:t>
+      </w:r>
+      <w:proofErr w:type="spellEnd"/>
+      <w:r>
+        <w:t xml:space="preserve"> skripte na stisak gumba za pucanje, a</w:t>
       </w:r>
       <w:r>
         <w:t xml:space="preserve"> koja stvara vizualni efekt izbacivanja mine, a zatim funkciju </w:t>
       </w:r>
+      <w:proofErr w:type="spellStart"/>
       <w:r>
         <w:rPr>
           <w:b/>
@@ -1522,6 +1652,7 @@
         </w:rPr>
         <w:t>FireMortarRound</w:t>
       </w:r>
+      <w:proofErr w:type="spellEnd"/>
       <w:r>
         <w:t xml:space="preserve"> koja stvara objekt mine te se na objekt mine </w:t>
       </w:r>
@@ -1601,16 +1732,23 @@
         <w:t xml:space="preserve">. </w:t>
       </w:r>
       <w:r>
-        <w:t>Programski kod klase MortarAction</w:t>
-      </w:r>
+        <w:t xml:space="preserve">Programski kod klase </w:t>
+      </w:r>
+      <w:proofErr w:type="spellStart"/>
+      <w:r>
+        <w:t>MortarAction</w:t>
+      </w:r>
+      <w:proofErr w:type="spellEnd"/>
     </w:p>
     <w:p>
       <w:pPr>
         <w:pStyle w:val="Naslov2"/>
       </w:pPr>
+      <w:proofErr w:type="spellStart"/>
       <w:r>
         <w:t>TankAction</w:t>
       </w:r>
+      <w:proofErr w:type="spellEnd"/>
     </w:p>
     <w:p>
       <w:pPr>
@@ -1619,6 +1757,7 @@
       <w:r>
         <w:t xml:space="preserve">Slično klasi </w:t>
       </w:r>
+      <w:proofErr w:type="spellStart"/>
       <w:r>
         <w:rPr>
           <w:b/>
@@ -1626,6 +1765,7 @@
         </w:rPr>
         <w:t>MortarAction</w:t>
       </w:r>
+      <w:proofErr w:type="spellEnd"/>
       <w:r>
         <w:t xml:space="preserve"> ovom klasom definirana je jednostavna funkcionalnost kretanja neprijatelja. Neprijatelji se kreć</w:t>
       </w:r>
@@ -1658,15 +1798,32 @@
         <w:pStyle w:val="Naslov2"/>
       </w:pPr>
       <w:r>
-        <w:t xml:space="preserve"> TankShooting</w:t>
-      </w:r>
+        <w:t xml:space="preserve"> </w:t>
+      </w:r>
+      <w:proofErr w:type="spellStart"/>
+      <w:r>
+        <w:t>TankShooting</w:t>
+      </w:r>
+      <w:proofErr w:type="spellEnd"/>
     </w:p>
     <w:p>
       <w:pPr>
         <w:jc w:val="both"/>
       </w:pPr>
       <w:r>
-        <w:t>Ova klasa implementira logiku ispaljivanja projektila u nasumičnom smjeru prema vojnicima kako bi simulirali promašaje. Dodatno, projektili se mogu i ručno ispaljivati na stisak gumba, ali i podesiti da pogodak projektila u vojnike yavr[ava simulaciju.</w:t>
+        <w:t xml:space="preserve">Ova klasa implementira logiku ispaljivanja projektila u nasumičnom smjeru prema vojnicima kako bi simulirali promašaje. Dodatno, projektili se mogu i ručno ispaljivati na stisak gumba, ali i podesiti da pogodak projektila u vojnike </w:t>
+      </w:r>
+      <w:r>
+        <w:t>z</w:t>
+      </w:r>
+      <w:r>
+        <w:t>avr</w:t>
+      </w:r>
+      <w:r>
+        <w:t>š</w:t>
+      </w:r>
+      <w:r>
+        <w:t>ava simulaciju.</w:t>
       </w:r>
     </w:p>
     <w:p>
@@ -1681,10 +1838,12 @@
       <w:pPr>
         <w:pStyle w:val="Naslov2"/>
       </w:pPr>
+      <w:proofErr w:type="spellStart"/>
       <w:r>
         <w:lastRenderedPageBreak/>
         <w:t>SpawnerScript</w:t>
       </w:r>
+      <w:proofErr w:type="spellEnd"/>
     </w:p>
     <w:p>
       <w:pPr>
@@ -1740,6 +1899,7 @@
       <w:r>
         <w:t xml:space="preserve">koja se nalazi u projektnoj mapi </w:t>
       </w:r>
+      <w:proofErr w:type="spellStart"/>
       <w:r>
         <w:rPr>
           <w:b/>
@@ -1747,6 +1907,7 @@
         </w:rPr>
         <w:t>Build</w:t>
       </w:r>
+      <w:proofErr w:type="spellEnd"/>
       <w:r>
         <w:t xml:space="preserve"> čime započinje simulacija.</w:t>
       </w:r>
@@ -1889,21 +2050,7 @@
           <w:sz w:val="18"/>
           <w:szCs w:val="18"/>
         </w:rPr>
-        <w:t>[</w:t>
-      </w:r>
-      <w:r>
-        <w:rPr>
-          <w:sz w:val="18"/>
-          <w:szCs w:val="18"/>
-        </w:rPr>
-        <w:t>1</w:t>
-      </w:r>
-      <w:r>
-        <w:rPr>
-          <w:sz w:val="18"/>
-          <w:szCs w:val="18"/>
-        </w:rPr>
-        <w:t>]</w:t>
+        <w:t>[1]</w:t>
       </w:r>
       <w:r>
         <w:rPr>
@@ -1912,12 +2059,21 @@
         </w:rPr>
         <w:tab/>
       </w:r>
-      <w:r>
-        <w:rPr>
-          <w:sz w:val="18"/>
-          <w:szCs w:val="18"/>
-        </w:rPr>
-        <w:t>Unity Technologies</w:t>
+      <w:proofErr w:type="spellStart"/>
+      <w:r>
+        <w:rPr>
+          <w:sz w:val="18"/>
+          <w:szCs w:val="18"/>
+        </w:rPr>
+        <w:t>Unity</w:t>
+      </w:r>
+      <w:proofErr w:type="spellEnd"/>
+      <w:r>
+        <w:rPr>
+          <w:sz w:val="18"/>
+          <w:szCs w:val="18"/>
+        </w:rPr>
+        <w:t xml:space="preserve"> Technologies</w:t>
       </w:r>
       <w:r>
         <w:rPr>
@@ -1931,15 +2087,9 @@
           <w:sz w:val="18"/>
           <w:szCs w:val="18"/>
         </w:rPr>
-        <w:t>23. prosinca 2022.</w:t>
-      </w:r>
-      <w:r>
-        <w:rPr>
-          <w:sz w:val="18"/>
-          <w:szCs w:val="18"/>
-        </w:rPr>
-        <w:t xml:space="preserve">) </w:t>
-      </w:r>
+        <w:t xml:space="preserve">23. prosinca 2022.) </w:t>
+      </w:r>
+      <w:proofErr w:type="spellStart"/>
       <w:r>
         <w:rPr>
           <w:i/>
@@ -1948,6 +2098,7 @@
         </w:rPr>
         <w:t>Transform</w:t>
       </w:r>
+      <w:proofErr w:type="spellEnd"/>
       <w:r>
         <w:rPr>
           <w:iCs/>
@@ -2015,21 +2166,7 @@
           <w:sz w:val="18"/>
           <w:szCs w:val="18"/>
         </w:rPr>
-        <w:t>[</w:t>
-      </w:r>
-      <w:r>
-        <w:rPr>
-          <w:sz w:val="18"/>
-          <w:szCs w:val="18"/>
-        </w:rPr>
-        <w:t>2</w:t>
-      </w:r>
-      <w:r>
-        <w:rPr>
-          <w:sz w:val="18"/>
-          <w:szCs w:val="18"/>
-        </w:rPr>
-        <w:t>]</w:t>
+        <w:t>[2]</w:t>
       </w:r>
       <w:r>
         <w:rPr>
@@ -2038,12 +2175,21 @@
         </w:rPr>
         <w:tab/>
       </w:r>
-      <w:r>
-        <w:rPr>
-          <w:sz w:val="18"/>
-          <w:szCs w:val="18"/>
-        </w:rPr>
-        <w:t>Unity Technologies</w:t>
+      <w:proofErr w:type="spellStart"/>
+      <w:r>
+        <w:rPr>
+          <w:sz w:val="18"/>
+          <w:szCs w:val="18"/>
+        </w:rPr>
+        <w:t>Unity</w:t>
+      </w:r>
+      <w:proofErr w:type="spellEnd"/>
+      <w:r>
+        <w:rPr>
+          <w:sz w:val="18"/>
+          <w:szCs w:val="18"/>
+        </w:rPr>
+        <w:t xml:space="preserve"> Technologies</w:t>
       </w:r>
       <w:r>
         <w:rPr>
@@ -2094,14 +2240,70 @@
         </w:rPr>
         <w:t xml:space="preserve">.) </w:t>
       </w:r>
+      <w:proofErr w:type="spellStart"/>
       <w:r>
         <w:rPr>
           <w:i/>
           <w:sz w:val="18"/>
           <w:szCs w:val="18"/>
         </w:rPr>
-        <w:t>Creating and Using Scripts</w:t>
-      </w:r>
+        <w:t>Creating</w:t>
+      </w:r>
+      <w:proofErr w:type="spellEnd"/>
+      <w:r>
+        <w:rPr>
+          <w:i/>
+          <w:sz w:val="18"/>
+          <w:szCs w:val="18"/>
+        </w:rPr>
+        <w:t xml:space="preserve"> </w:t>
+      </w:r>
+      <w:proofErr w:type="spellStart"/>
+      <w:r>
+        <w:rPr>
+          <w:i/>
+          <w:sz w:val="18"/>
+          <w:szCs w:val="18"/>
+        </w:rPr>
+        <w:t>and</w:t>
+      </w:r>
+      <w:proofErr w:type="spellEnd"/>
+      <w:r>
+        <w:rPr>
+          <w:i/>
+          <w:sz w:val="18"/>
+          <w:szCs w:val="18"/>
+        </w:rPr>
+        <w:t xml:space="preserve"> </w:t>
+      </w:r>
+      <w:proofErr w:type="spellStart"/>
+      <w:r>
+        <w:rPr>
+          <w:i/>
+          <w:sz w:val="18"/>
+          <w:szCs w:val="18"/>
+        </w:rPr>
+        <w:t>Using</w:t>
+      </w:r>
+      <w:proofErr w:type="spellEnd"/>
+      <w:r>
+        <w:rPr>
+          <w:i/>
+          <w:sz w:val="18"/>
+          <w:szCs w:val="18"/>
+        </w:rPr>
+        <w:t xml:space="preserve"> </w:t>
+      </w:r>
+      <w:proofErr w:type="spellStart"/>
+      <w:r>
+        <w:rPr>
+          <w:i/>
+          <w:sz w:val="18"/>
+          <w:szCs w:val="18"/>
+        </w:rPr>
+        <w:t>Scripts</w:t>
+      </w:r>
+      <w:proofErr w:type="spellEnd"/>
       <w:r>
         <w:rPr>
           <w:sz w:val="18"/>
@@ -2168,21 +2370,7 @@
           <w:sz w:val="18"/>
           <w:szCs w:val="18"/>
         </w:rPr>
-        <w:t>[</w:t>
-      </w:r>
-      <w:r>
-        <w:rPr>
-          <w:sz w:val="18"/>
-          <w:szCs w:val="18"/>
-        </w:rPr>
-        <w:t>3</w:t>
-      </w:r>
-      <w:r>
-        <w:rPr>
-          <w:sz w:val="18"/>
-          <w:szCs w:val="18"/>
-        </w:rPr>
-        <w:t>]</w:t>
+        <w:t>[3]</w:t>
       </w:r>
       <w:r>
         <w:rPr>
@@ -2191,12 +2379,21 @@
         </w:rPr>
         <w:tab/>
       </w:r>
-      <w:r>
-        <w:rPr>
-          <w:sz w:val="18"/>
-          <w:szCs w:val="18"/>
-        </w:rPr>
-        <w:t>Unity Technologies</w:t>
+      <w:proofErr w:type="spellStart"/>
+      <w:r>
+        <w:rPr>
+          <w:sz w:val="18"/>
+          <w:szCs w:val="18"/>
+        </w:rPr>
+        <w:t>Unity</w:t>
+      </w:r>
+      <w:proofErr w:type="spellEnd"/>
+      <w:r>
+        <w:rPr>
+          <w:sz w:val="18"/>
+          <w:szCs w:val="18"/>
+        </w:rPr>
+        <w:t xml:space="preserve"> Technologies</w:t>
       </w:r>
       <w:r>
         <w:rPr>
@@ -2219,6 +2416,7 @@
         </w:rPr>
         <w:t xml:space="preserve">) </w:t>
       </w:r>
+      <w:proofErr w:type="spellStart"/>
       <w:r>
         <w:rPr>
           <w:i/>
@@ -2227,6 +2425,7 @@
         </w:rPr>
         <w:t>Rigidbody</w:t>
       </w:r>
+      <w:proofErr w:type="spellEnd"/>
       <w:r>
         <w:rPr>
           <w:i/>
@@ -2294,21 +2493,7 @@
           <w:sz w:val="18"/>
           <w:szCs w:val="18"/>
         </w:rPr>
-        <w:t>[</w:t>
-      </w:r>
-      <w:r>
-        <w:rPr>
-          <w:sz w:val="18"/>
-          <w:szCs w:val="18"/>
-        </w:rPr>
-        <w:t>4</w:t>
-      </w:r>
-      <w:r>
-        <w:rPr>
-          <w:sz w:val="18"/>
-          <w:szCs w:val="18"/>
-        </w:rPr>
-        <w:t>]</w:t>
+        <w:t>[4]</w:t>
       </w:r>
       <w:r>
         <w:rPr>
@@ -2317,12 +2502,21 @@
         </w:rPr>
         <w:tab/>
       </w:r>
-      <w:r>
-        <w:rPr>
-          <w:sz w:val="18"/>
-          <w:szCs w:val="18"/>
-        </w:rPr>
-        <w:t>Unity Technologies</w:t>
+      <w:proofErr w:type="spellStart"/>
+      <w:r>
+        <w:rPr>
+          <w:sz w:val="18"/>
+          <w:szCs w:val="18"/>
+        </w:rPr>
+        <w:t>Unity</w:t>
+      </w:r>
+      <w:proofErr w:type="spellEnd"/>
+      <w:r>
+        <w:rPr>
+          <w:sz w:val="18"/>
+          <w:szCs w:val="18"/>
+        </w:rPr>
+        <w:t xml:space="preserve"> Technologies</w:t>
       </w:r>
       <w:r>
         <w:rPr>
@@ -2345,6 +2539,7 @@
         </w:rPr>
         <w:t xml:space="preserve"> </w:t>
       </w:r>
+      <w:proofErr w:type="spellStart"/>
       <w:r>
         <w:rPr>
           <w:i/>
@@ -2353,6 +2548,7 @@
         </w:rPr>
         <w:t>BoxCollider</w:t>
       </w:r>
+      <w:proofErr w:type="spellEnd"/>
       <w:r>
         <w:rPr>
           <w:iCs/>
@@ -2420,21 +2616,7 @@
           <w:sz w:val="18"/>
           <w:szCs w:val="18"/>
         </w:rPr>
-        <w:t>[</w:t>
-      </w:r>
-      <w:r>
-        <w:rPr>
-          <w:sz w:val="18"/>
-          <w:szCs w:val="18"/>
-        </w:rPr>
-        <w:t>5</w:t>
-      </w:r>
-      <w:r>
-        <w:rPr>
-          <w:sz w:val="18"/>
-          <w:szCs w:val="18"/>
-        </w:rPr>
-        <w:t>]</w:t>
+        <w:t>[5]</w:t>
       </w:r>
       <w:r>
         <w:rPr>
@@ -2443,12 +2625,21 @@
         </w:rPr>
         <w:tab/>
       </w:r>
-      <w:r>
-        <w:rPr>
-          <w:sz w:val="18"/>
-          <w:szCs w:val="18"/>
-        </w:rPr>
-        <w:t>Unity Technologies</w:t>
+      <w:proofErr w:type="spellStart"/>
+      <w:r>
+        <w:rPr>
+          <w:sz w:val="18"/>
+          <w:szCs w:val="18"/>
+        </w:rPr>
+        <w:t>Unity</w:t>
+      </w:r>
+      <w:proofErr w:type="spellEnd"/>
+      <w:r>
+        <w:rPr>
+          <w:sz w:val="18"/>
+          <w:szCs w:val="18"/>
+        </w:rPr>
+        <w:t xml:space="preserve"> Technologies</w:t>
       </w:r>
       <w:r>
         <w:rPr>
@@ -2464,6 +2655,7 @@
         </w:rPr>
         <w:t xml:space="preserve">(23. prosinca 2022.) </w:t>
       </w:r>
+      <w:proofErr w:type="spellStart"/>
       <w:r>
         <w:rPr>
           <w:i/>
@@ -2472,6 +2664,7 @@
         </w:rPr>
         <w:t>AudioSource</w:t>
       </w:r>
+      <w:proofErr w:type="spellEnd"/>
       <w:r>
         <w:rPr>
           <w:iCs/>
@@ -2539,21 +2732,7 @@
           <w:sz w:val="18"/>
           <w:szCs w:val="18"/>
         </w:rPr>
-        <w:t>[</w:t>
-      </w:r>
-      <w:r>
-        <w:rPr>
-          <w:sz w:val="18"/>
-          <w:szCs w:val="18"/>
-        </w:rPr>
-        <w:t>6</w:t>
-      </w:r>
-      <w:r>
-        <w:rPr>
-          <w:sz w:val="18"/>
-          <w:szCs w:val="18"/>
-        </w:rPr>
-        <w:t>]</w:t>
+        <w:t>[6]</w:t>
       </w:r>
       <w:r>
         <w:rPr>
@@ -2562,12 +2741,21 @@
         </w:rPr>
         <w:tab/>
       </w:r>
-      <w:r>
-        <w:rPr>
-          <w:sz w:val="18"/>
-          <w:szCs w:val="18"/>
-        </w:rPr>
-        <w:t>Unity Technologies</w:t>
+      <w:proofErr w:type="spellStart"/>
+      <w:r>
+        <w:rPr>
+          <w:sz w:val="18"/>
+          <w:szCs w:val="18"/>
+        </w:rPr>
+        <w:t>Unity</w:t>
+      </w:r>
+      <w:proofErr w:type="spellEnd"/>
+      <w:r>
+        <w:rPr>
+          <w:sz w:val="18"/>
+          <w:szCs w:val="18"/>
+        </w:rPr>
+        <w:t xml:space="preserve"> Technologies</w:t>
       </w:r>
       <w:r>
         <w:rPr>
@@ -2674,70 +2862,39 @@
         </w:rPr>
         <w:tab/>
       </w:r>
-      <w:r>
-        <w:rPr>
-          <w:sz w:val="18"/>
-          <w:szCs w:val="18"/>
-        </w:rPr>
-        <w:t>Unity Technologies</w:t>
-      </w:r>
-      <w:r>
-        <w:rPr>
-          <w:sz w:val="18"/>
-          <w:szCs w:val="18"/>
-        </w:rPr>
-        <w:t>. (</w:t>
-      </w:r>
-      <w:r>
-        <w:rPr>
-          <w:sz w:val="18"/>
-          <w:szCs w:val="18"/>
-        </w:rPr>
-        <w:t>1</w:t>
-      </w:r>
-      <w:r>
-        <w:rPr>
-          <w:sz w:val="18"/>
-          <w:szCs w:val="18"/>
-        </w:rPr>
-        <w:t xml:space="preserve">1. </w:t>
-      </w:r>
-      <w:r>
-        <w:rPr>
-          <w:sz w:val="18"/>
-          <w:szCs w:val="18"/>
-        </w:rPr>
-        <w:t>kolovoza</w:t>
-      </w:r>
-      <w:r>
-        <w:rPr>
-          <w:sz w:val="18"/>
-          <w:szCs w:val="18"/>
-        </w:rPr>
-        <w:t xml:space="preserve"> 202</w:t>
-      </w:r>
-      <w:r>
-        <w:rPr>
-          <w:sz w:val="18"/>
-          <w:szCs w:val="18"/>
-        </w:rPr>
-        <w:t>2</w:t>
-      </w:r>
-      <w:r>
-        <w:rPr>
-          <w:sz w:val="18"/>
-          <w:szCs w:val="18"/>
-        </w:rPr>
-        <w:t xml:space="preserve">.) </w:t>
-      </w:r>
+      <w:proofErr w:type="spellStart"/>
+      <w:r>
+        <w:rPr>
+          <w:sz w:val="18"/>
+          <w:szCs w:val="18"/>
+        </w:rPr>
+        <w:t>Unity</w:t>
+      </w:r>
+      <w:proofErr w:type="spellEnd"/>
+      <w:r>
+        <w:rPr>
+          <w:sz w:val="18"/>
+          <w:szCs w:val="18"/>
+        </w:rPr>
+        <w:t xml:space="preserve"> Technologies</w:t>
+      </w:r>
+      <w:r>
+        <w:rPr>
+          <w:sz w:val="18"/>
+          <w:szCs w:val="18"/>
+        </w:rPr>
+        <w:t xml:space="preserve">. (11. kolovoza 2022.) </w:t>
+      </w:r>
+      <w:proofErr w:type="spellStart"/>
       <w:r>
         <w:rPr>
           <w:i/>
           <w:sz w:val="18"/>
           <w:szCs w:val="18"/>
         </w:rPr>
-        <w:t>Explore the Unity Editor</w:t>
-      </w:r>
+        <w:t>Explore</w:t>
+      </w:r>
+      <w:proofErr w:type="spellEnd"/>
       <w:r>
         <w:rPr>
           <w:i/>
@@ -2746,6 +2903,42 @@
         </w:rPr>
         <w:t xml:space="preserve"> </w:t>
       </w:r>
+      <w:proofErr w:type="spellStart"/>
+      <w:r>
+        <w:rPr>
+          <w:i/>
+          <w:sz w:val="18"/>
+          <w:szCs w:val="18"/>
+        </w:rPr>
+        <w:t>the</w:t>
+      </w:r>
+      <w:proofErr w:type="spellEnd"/>
+      <w:r>
+        <w:rPr>
+          <w:i/>
+          <w:sz w:val="18"/>
+          <w:szCs w:val="18"/>
+        </w:rPr>
+        <w:t xml:space="preserve"> </w:t>
+      </w:r>
+      <w:proofErr w:type="spellStart"/>
+      <w:r>
+        <w:rPr>
+          <w:i/>
+          <w:sz w:val="18"/>
+          <w:szCs w:val="18"/>
+        </w:rPr>
+        <w:t>Unity</w:t>
+      </w:r>
+      <w:proofErr w:type="spellEnd"/>
+      <w:r>
+        <w:rPr>
+          <w:i/>
+          <w:sz w:val="18"/>
+          <w:szCs w:val="18"/>
+        </w:rPr>
+        <w:t xml:space="preserve"> Editor </w:t>
+      </w:r>
       <w:r>
         <w:rPr>
           <w:sz w:val="18"/>
@@ -2786,21 +2979,7 @@
           <w:sz w:val="18"/>
           <w:szCs w:val="18"/>
         </w:rPr>
-        <w:t xml:space="preserve"> 7. prosinca 202</w:t>
-      </w:r>
-      <w:r>
-        <w:rPr>
-          <w:sz w:val="18"/>
-          <w:szCs w:val="18"/>
-        </w:rPr>
-        <w:t>3</w:t>
-      </w:r>
-      <w:r>
-        <w:rPr>
-          <w:sz w:val="18"/>
-          <w:szCs w:val="18"/>
-        </w:rPr>
-        <w:t>.</w:t>
+        <w:t xml:space="preserve"> 7. prosinca 2023.</w:t>
       </w:r>
     </w:p>
     <w:p>
@@ -2842,12 +3021,21 @@
         </w:rPr>
         <w:tab/>
       </w:r>
-      <w:r>
-        <w:rPr>
-          <w:sz w:val="18"/>
-          <w:szCs w:val="18"/>
-        </w:rPr>
-        <w:t>Unity Technologies</w:t>
+      <w:proofErr w:type="spellStart"/>
+      <w:r>
+        <w:rPr>
+          <w:sz w:val="18"/>
+          <w:szCs w:val="18"/>
+        </w:rPr>
+        <w:t>Unity</w:t>
+      </w:r>
+      <w:proofErr w:type="spellEnd"/>
+      <w:r>
+        <w:rPr>
+          <w:sz w:val="18"/>
+          <w:szCs w:val="18"/>
+        </w:rPr>
+        <w:t xml:space="preserve"> Technologies</w:t>
       </w:r>
       <w:r>
         <w:rPr>
@@ -2884,6 +3072,7 @@
         </w:rPr>
         <w:t xml:space="preserve">2022.) </w:t>
       </w:r>
+      <w:proofErr w:type="spellStart"/>
       <w:r>
         <w:rPr>
           <w:i/>
@@ -2892,6 +3081,7 @@
         </w:rPr>
         <w:t>MonoBehaviour</w:t>
       </w:r>
+      <w:proofErr w:type="spellEnd"/>
       <w:r>
         <w:rPr>
           <w:sz w:val="18"/>
@@ -2974,6 +3164,7 @@
         </w:rPr>
         <w:tab/>
       </w:r>
+      <w:proofErr w:type="spellStart"/>
       <w:r>
         <w:rPr>
           <w:sz w:val="18"/>
@@ -2981,6 +3172,7 @@
         </w:rPr>
         <w:t>JetBrains</w:t>
       </w:r>
+      <w:proofErr w:type="spellEnd"/>
       <w:r>
         <w:rPr>
           <w:sz w:val="18"/>
@@ -2993,15 +3185,31 @@
           <w:sz w:val="18"/>
           <w:szCs w:val="18"/>
         </w:rPr>
-        <w:t xml:space="preserve"> s.r.o.</w:t>
-      </w:r>
-      <w:r>
-        <w:rPr>
-          <w:sz w:val="18"/>
-          <w:szCs w:val="18"/>
-        </w:rPr>
         <w:t xml:space="preserve"> </w:t>
       </w:r>
+      <w:proofErr w:type="spellStart"/>
+      <w:r>
+        <w:rPr>
+          <w:sz w:val="18"/>
+          <w:szCs w:val="18"/>
+        </w:rPr>
+        <w:t>s.r.o</w:t>
+      </w:r>
+      <w:proofErr w:type="spellEnd"/>
+      <w:r>
+        <w:rPr>
+          <w:sz w:val="18"/>
+          <w:szCs w:val="18"/>
+        </w:rPr>
+        <w:t>.</w:t>
+      </w:r>
+      <w:r>
+        <w:rPr>
+          <w:sz w:val="18"/>
+          <w:szCs w:val="18"/>
+        </w:rPr>
+        <w:t xml:space="preserve"> </w:t>
+      </w:r>
       <w:r>
         <w:rPr>
           <w:sz w:val="18"/>
@@ -3023,19 +3231,21 @@
         </w:rPr>
         <w:t xml:space="preserve">2022.) </w:t>
       </w:r>
-      <w:r>
-        <w:rPr>
-          <w:sz w:val="18"/>
-          <w:szCs w:val="18"/>
-        </w:rPr>
-        <w:t>IntelliJ 2022.2.3</w:t>
-      </w:r>
-      <w:r>
-        <w:rPr>
-          <w:sz w:val="18"/>
-          <w:szCs w:val="18"/>
-        </w:rPr>
-        <w:t xml:space="preserve"> [</w:t>
+      <w:proofErr w:type="spellStart"/>
+      <w:r>
+        <w:rPr>
+          <w:sz w:val="18"/>
+          <w:szCs w:val="18"/>
+        </w:rPr>
+        <w:t>IntelliJ</w:t>
+      </w:r>
+      <w:proofErr w:type="spellEnd"/>
+      <w:r>
+        <w:rPr>
+          <w:sz w:val="18"/>
+          <w:szCs w:val="18"/>
+        </w:rPr>
+        <w:t xml:space="preserve"> 2022.2.3 [</w:t>
       </w:r>
       <w:r>
         <w:rPr>
@@ -3056,35 +3266,7 @@
           <w:sz w:val="18"/>
           <w:szCs w:val="18"/>
         </w:rPr>
-        <w:t xml:space="preserve">Datum pristupa: </w:t>
-      </w:r>
-      <w:r>
-        <w:rPr>
-          <w:sz w:val="18"/>
-          <w:szCs w:val="18"/>
-        </w:rPr>
-        <w:t>8</w:t>
-      </w:r>
-      <w:r>
-        <w:rPr>
-          <w:sz w:val="18"/>
-          <w:szCs w:val="18"/>
-        </w:rPr>
-        <w:t>. siječnja 202</w:t>
-      </w:r>
-      <w:r>
-        <w:rPr>
-          <w:sz w:val="18"/>
-          <w:szCs w:val="18"/>
-        </w:rPr>
-        <w:t>3</w:t>
-      </w:r>
-      <w:r>
-        <w:rPr>
-          <w:sz w:val="18"/>
-          <w:szCs w:val="18"/>
-        </w:rPr>
-        <w:t>.</w:t>
+        <w:t>Datum pristupa: 8. siječnja 2023.</w:t>
       </w:r>
     </w:p>
     <w:p>
@@ -3172,9 +3354,11 @@
       <w:r>
         <w:t xml:space="preserve">Programski kod klase </w:t>
       </w:r>
+      <w:proofErr w:type="spellStart"/>
       <w:r>
         <w:t>TankAction</w:t>
       </w:r>
+      <w:proofErr w:type="spellEnd"/>
     </w:p>
     <w:p>
       <w:r>
@@ -3250,8 +3434,13 @@
         <w:t xml:space="preserve">. </w:t>
       </w:r>
       <w:r>
-        <w:t>Programski kod klase TankShooting</w:t>
-      </w:r>
+        <w:t xml:space="preserve">Programski kod klase </w:t>
+      </w:r>
+      <w:proofErr w:type="spellStart"/>
+      <w:r>
+        <w:t>TankShooting</w:t>
+      </w:r>
+      <w:proofErr w:type="spellEnd"/>
     </w:p>
     <w:p>
       <w:r>
@@ -3329,9 +3518,11 @@
       <w:r>
         <w:t xml:space="preserve">Programski kod klase </w:t>
       </w:r>
+      <w:proofErr w:type="spellStart"/>
       <w:r>
         <w:t>SpawnerScript</w:t>
       </w:r>
+      <w:proofErr w:type="spellEnd"/>
     </w:p>
     <w:p/>
     <w:sectPr>

</xml_diff>

<commit_message>
Collision fix, update docs
</commit_message>
<xml_diff>
--- a/Documentation/ISS_seminar_2023_Majer_i_sur._simulacija_minobacač_tenkovi_vojnici.docx
+++ b/Documentation/ISS_seminar_2023_Majer_i_sur._simulacija_minobacač_tenkovi_vojnici.docx
@@ -29,15 +29,7 @@
         <w:pStyle w:val="Podnaslov"/>
       </w:pPr>
       <w:r>
-        <w:t xml:space="preserve">Renato Majer, </w:t>
-      </w:r>
-      <w:proofErr w:type="spellStart"/>
-      <w:r>
-        <w:t>Dalen</w:t>
-      </w:r>
-      <w:proofErr w:type="spellEnd"/>
-      <w:r>
-        <w:t xml:space="preserve"> Grdić, David Kovačević, Mario Petek</w:t>
+        <w:t>Renato Majer, Dalen Grdić, David Kovačević, Mario Petek</w:t>
       </w:r>
       <w:r>
         <w:br/>
@@ -252,13 +244,8 @@
         </w:numPr>
         <w:jc w:val="both"/>
       </w:pPr>
-      <w:proofErr w:type="spellStart"/>
-      <w:r>
-        <w:t>Dalen</w:t>
-      </w:r>
-      <w:proofErr w:type="spellEnd"/>
-      <w:r>
-        <w:t xml:space="preserve"> Grdić </w:t>
+      <w:r>
+        <w:t xml:space="preserve">Dalen Grdić </w:t>
       </w:r>
       <w:r>
         <w:t xml:space="preserve">– </w:t>
@@ -359,34 +346,16 @@
       <w:pPr>
         <w:pStyle w:val="Naslov2"/>
       </w:pPr>
-      <w:proofErr w:type="spellStart"/>
       <w:r>
         <w:t>Unity</w:t>
       </w:r>
-      <w:proofErr w:type="spellEnd"/>
     </w:p>
     <w:p>
       <w:pPr>
         <w:jc w:val="both"/>
       </w:pPr>
       <w:r>
-        <w:t xml:space="preserve">Implementacija simulacije ostvarena je u programu </w:t>
-      </w:r>
-      <w:proofErr w:type="spellStart"/>
-      <w:r>
-        <w:t>Unity</w:t>
-      </w:r>
-      <w:proofErr w:type="spellEnd"/>
-      <w:r>
-        <w:t xml:space="preserve">, popularnom razvojnom okruženju za razvoj video igara baziran na programskom jeziku C#. </w:t>
-      </w:r>
-      <w:proofErr w:type="spellStart"/>
-      <w:r>
-        <w:t>Unity</w:t>
-      </w:r>
-      <w:proofErr w:type="spellEnd"/>
-      <w:r>
-        <w:t xml:space="preserve"> omogućuje stvaranje fizike, 3D renderiranje, detekciju sudara i druge stvari koje našu simulaciju čine funkcionalnom. Alat je pogodan jer omogućuje</w:t>
+        <w:t>Implementacija simulacije ostvarena je u programu Unity, popularnom razvojnom okruženju za razvoj video igara baziran na programskom jeziku C#. Unity omogućuje stvaranje fizike, 3D renderiranje, detekciju sudara i druge stvari koje našu simulaciju čine funkcionalnom. Alat je pogodan jer omogućuje</w:t>
       </w:r>
       <w:r>
         <w:t xml:space="preserve"> njihovo</w:t>
@@ -405,13 +374,8 @@
       <w:pPr>
         <w:jc w:val="both"/>
       </w:pPr>
-      <w:proofErr w:type="spellStart"/>
-      <w:r>
-        <w:t>Unity</w:t>
-      </w:r>
-      <w:proofErr w:type="spellEnd"/>
-      <w:r>
-        <w:t xml:space="preserve"> ima vizualni uređivač koji</w:t>
+      <w:r>
+        <w:t>Unity ima vizualni uređivač koji</w:t>
       </w:r>
       <w:r>
         <w:t xml:space="preserve">m </w:t>
@@ -462,13 +426,8 @@
         <w:t xml:space="preserve">drugim klasama </w:t>
       </w:r>
       <w:r>
-        <w:t xml:space="preserve">jedinstvenih za </w:t>
-      </w:r>
-      <w:proofErr w:type="spellStart"/>
-      <w:r>
-        <w:t>Unity</w:t>
-      </w:r>
-      <w:proofErr w:type="spellEnd"/>
+        <w:t>jedinstvenih za Unity</w:t>
+      </w:r>
       <w:r>
         <w:t xml:space="preserve"> je C#</w:t>
       </w:r>
@@ -485,17 +444,8 @@
         <w:t>vještina lakoću rukovanja ovim alatom</w:t>
       </w:r>
       <w:r>
-        <w:t xml:space="preserve">. </w:t>
-      </w:r>
-      <w:proofErr w:type="spellStart"/>
-      <w:r>
-        <w:t>Unity</w:t>
-      </w:r>
-      <w:proofErr w:type="spellEnd"/>
-      <w:r>
-        <w:t xml:space="preserve"> također ima vlastiti forum i „</w:t>
-      </w:r>
-      <w:proofErr w:type="spellStart"/>
+        <w:t>. Unity također ima vlastiti forum i „</w:t>
+      </w:r>
       <w:r>
         <w:rPr>
           <w:b/>
@@ -503,35 +453,14 @@
           <w:i/>
           <w:iCs/>
         </w:rPr>
-        <w:t>Assets</w:t>
-      </w:r>
-      <w:proofErr w:type="spellEnd"/>
-      <w:r>
-        <w:rPr>
-          <w:b/>
-          <w:bCs/>
-          <w:i/>
-          <w:iCs/>
-        </w:rPr>
+        <w:t>Assets store</w:t>
+      </w:r>
+      <w:r>
+        <w:t>“, mjesto gdje programeri prenose svoje kreacije i čine ih dostupnim široj zajednici zbog čega je izabran za izradu ove simulacije.</w:t>
+      </w:r>
+      <w:r>
         <w:t xml:space="preserve"> </w:t>
       </w:r>
-      <w:proofErr w:type="spellStart"/>
-      <w:r>
-        <w:rPr>
-          <w:b/>
-          <w:bCs/>
-          <w:i/>
-          <w:iCs/>
-        </w:rPr>
-        <w:t>store</w:t>
-      </w:r>
-      <w:proofErr w:type="spellEnd"/>
-      <w:r>
-        <w:t>“, mjesto gdje programeri prenose svoje kreacije i čine ih dostupnim široj zajednici zbog čega je izabran za izradu ove simulacije.</w:t>
-      </w:r>
-      <w:r>
-        <w:t xml:space="preserve"> </w:t>
-      </w:r>
     </w:p>
     <w:p>
       <w:pPr>
@@ -548,13 +477,8 @@
       <w:pPr>
         <w:jc w:val="both"/>
       </w:pPr>
-      <w:proofErr w:type="spellStart"/>
-      <w:r>
-        <w:t>Unity</w:t>
-      </w:r>
-      <w:proofErr w:type="spellEnd"/>
-      <w:r>
-        <w:t xml:space="preserve"> svoje prizore naziva </w:t>
+      <w:r>
+        <w:t xml:space="preserve">Unity svoje prizore naziva </w:t>
       </w:r>
       <w:r>
         <w:rPr>
@@ -1118,15 +1042,7 @@
       </w:pPr>
       <w:bookmarkStart w:id="0" w:name="_Hlk124072263"/>
       <w:r>
-        <w:t xml:space="preserve">Slika 1. Grafičko sučelje alata </w:t>
-      </w:r>
-      <w:proofErr w:type="spellStart"/>
-      <w:r>
-        <w:t>Unity</w:t>
-      </w:r>
-      <w:proofErr w:type="spellEnd"/>
-      <w:r>
-        <w:t>. Preuzeto iz [</w:t>
+        <w:t>Slika 1. Grafičko sučelje alata Unity. Preuzeto iz [</w:t>
       </w:r>
       <w:r>
         <w:t>7</w:t>
@@ -1166,14 +1082,12 @@
       <w:pPr>
         <w:pStyle w:val="Naslov2"/>
       </w:pPr>
-      <w:proofErr w:type="spellStart"/>
       <w:r>
         <w:t>MonoBehaviou</w:t>
       </w:r>
       <w:r>
         <w:t>r</w:t>
       </w:r>
-      <w:proofErr w:type="spellEnd"/>
       <w:r>
         <w:rPr>
           <w:vertAlign w:val="superscript"/>
@@ -1194,7 +1108,6 @@
       <w:r>
         <w:t xml:space="preserve">Sve klase ove simulacije nasljeđuju baznu klasu </w:t>
       </w:r>
-      <w:proofErr w:type="spellStart"/>
       <w:r>
         <w:rPr>
           <w:b/>
@@ -1202,7 +1115,6 @@
         </w:rPr>
         <w:t>MonoBehaviour</w:t>
       </w:r>
-      <w:proofErr w:type="spellEnd"/>
       <w:r>
         <w:t xml:space="preserve"> za implementaciju posebnih funkcija.</w:t>
       </w:r>
@@ -1238,7 +1150,6 @@
       <w:pPr>
         <w:jc w:val="both"/>
       </w:pPr>
-      <w:proofErr w:type="spellStart"/>
       <w:r>
         <w:rPr>
           <w:b/>
@@ -1246,7 +1157,6 @@
         </w:rPr>
         <w:t>Update</w:t>
       </w:r>
-      <w:proofErr w:type="spellEnd"/>
       <w:r>
         <w:t xml:space="preserve"> je korisna funkcija koja se poziva nakon svake prikazane sličice i najčešće se koristi za implementaciju kretanja objekta u prizoru.</w:t>
       </w:r>
@@ -1258,7 +1168,6 @@
       <w:r>
         <w:t xml:space="preserve">Funkcija </w:t>
       </w:r>
-      <w:proofErr w:type="spellStart"/>
       <w:r>
         <w:rPr>
           <w:b/>
@@ -1266,11 +1175,9 @@
         </w:rPr>
         <w:t>Instantiate</w:t>
       </w:r>
-      <w:proofErr w:type="spellEnd"/>
       <w:r>
         <w:t xml:space="preserve"> i </w:t>
       </w:r>
-      <w:proofErr w:type="spellStart"/>
       <w:r>
         <w:rPr>
           <w:b/>
@@ -1278,11 +1185,9 @@
         </w:rPr>
         <w:t>Destroy</w:t>
       </w:r>
-      <w:proofErr w:type="spellEnd"/>
       <w:r>
         <w:t xml:space="preserve"> koriste se za stvaranje i uništavanje objekata u prizoru i najčešće su implementirane kroz korištenje funkcije </w:t>
       </w:r>
-      <w:proofErr w:type="spellStart"/>
       <w:r>
         <w:rPr>
           <w:b/>
@@ -1290,7 +1195,6 @@
         </w:rPr>
         <w:t>OnCollisionEnter</w:t>
       </w:r>
-      <w:proofErr w:type="spellEnd"/>
       <w:r>
         <w:t xml:space="preserve"> kojom pratimo sudare različitih objekata u simulaciji.</w:t>
       </w:r>
@@ -1302,7 +1206,6 @@
       <w:r>
         <w:t xml:space="preserve">Osim ovih funkcija koristi se i </w:t>
       </w:r>
-      <w:proofErr w:type="spellStart"/>
       <w:r>
         <w:rPr>
           <w:b/>
@@ -1310,7 +1213,6 @@
         </w:rPr>
         <w:t>Invoke</w:t>
       </w:r>
-      <w:proofErr w:type="spellEnd"/>
       <w:r>
         <w:t xml:space="preserve"> koja omogućuje pozivanje funkcija nakon određenog vremenskog perioda što nam daje opciju za tempiranje određenih događaja u prizoru.</w:t>
       </w:r>
@@ -1400,9 +1302,8 @@
           <w:sz w:val="18"/>
           <w:szCs w:val="18"/>
         </w:rPr>
-        <w:t xml:space="preserve">UML dijagram klasa opisane u ovoj dokumentaciji, kreirano pomoću alata </w:t>
-      </w:r>
-      <w:proofErr w:type="spellStart"/>
+        <w:t>UML dijagram klasa opisane u ovoj dokumentaciji, kreirano pomoću alata IntelliJ IDEA 2022.2.3</w:t>
+      </w:r>
       <w:r>
         <w:rPr>
           <w:b/>
@@ -1410,9 +1311,8 @@
           <w:sz w:val="18"/>
           <w:szCs w:val="18"/>
         </w:rPr>
-        <w:t>IntelliJ</w:t>
-      </w:r>
-      <w:proofErr w:type="spellEnd"/>
+        <w:t xml:space="preserve"> [</w:t>
+      </w:r>
       <w:r>
         <w:rPr>
           <w:b/>
@@ -1420,7 +1320,7 @@
           <w:sz w:val="18"/>
           <w:szCs w:val="18"/>
         </w:rPr>
-        <w:t xml:space="preserve"> IDEA 2022.2.3</w:t>
+        <w:t>9</w:t>
       </w:r>
       <w:r>
         <w:rPr>
@@ -1429,109 +1329,85 @@
           <w:sz w:val="18"/>
           <w:szCs w:val="18"/>
         </w:rPr>
-        <w:t xml:space="preserve"> [</w:t>
+        <w:t>]</w:t>
+      </w:r>
+    </w:p>
+    <w:p>
+      <w:pPr>
+        <w:pStyle w:val="Naslov2"/>
+      </w:pPr>
+      <w:r>
+        <w:t>MortarShell</w:t>
+      </w:r>
+    </w:p>
+    <w:p>
+      <w:r>
+        <w:t xml:space="preserve">Ovom klasom modeliramo let mine iz minobacača. Mina ima komponentu </w:t>
       </w:r>
       <w:r>
         <w:rPr>
           <w:b/>
           <w:bCs/>
-          <w:sz w:val="18"/>
-          <w:szCs w:val="18"/>
-        </w:rPr>
-        <w:t>9</w:t>
+        </w:rPr>
+        <w:t>krutog tijela</w:t>
+      </w:r>
+      <w:r>
+        <w:t xml:space="preserve"> kojom možemo upravljati masom, ali i površinskim i kutnim </w:t>
       </w:r>
       <w:r>
         <w:rPr>
           <w:b/>
           <w:bCs/>
-          <w:sz w:val="18"/>
-          <w:szCs w:val="18"/>
-        </w:rPr>
-        <w:t>]</w:t>
-      </w:r>
-    </w:p>
-    <w:p>
-      <w:pPr>
-        <w:pStyle w:val="Naslov2"/>
-      </w:pPr>
-      <w:proofErr w:type="spellStart"/>
-      <w:r>
-        <w:t>MortarShell</w:t>
-      </w:r>
-      <w:proofErr w:type="spellEnd"/>
-    </w:p>
-    <w:p>
-      <w:r>
-        <w:t xml:space="preserve">Ovom klasom modeliramo let mine iz minobacača. Mina ima komponentu </w:t>
+        </w:rPr>
+        <w:t>otporom</w:t>
+      </w:r>
+      <w:r>
+        <w:t xml:space="preserve"> što omogućuje realističan </w:t>
       </w:r>
       <w:r>
         <w:rPr>
           <w:b/>
           <w:bCs/>
         </w:rPr>
-        <w:t>krutog tijela</w:t>
-      </w:r>
-      <w:r>
-        <w:t xml:space="preserve"> kojom možemo upravljati masom, ali i površinskim i kutnim </w:t>
+        <w:t>kosi hitac</w:t>
+      </w:r>
+      <w:r>
+        <w:t xml:space="preserve"> minobacačem. Također sadrži komponentu </w:t>
       </w:r>
       <w:r>
         <w:rPr>
           <w:b/>
           <w:bCs/>
         </w:rPr>
-        <w:t>otporom</w:t>
-      </w:r>
-      <w:r>
-        <w:t xml:space="preserve"> što omogućuje realističan </w:t>
+        <w:t>sudarača</w:t>
+      </w:r>
+      <w:r>
+        <w:t xml:space="preserve"> koji na sudar s terenom stvara eksploziju s kraterom na mjestu udara ili običnu eksploziju u slučaju drugih objekata. Ukoliko se nađe ispod razine terena, objekt mine će se uništiti funkcijom </w:t>
       </w:r>
       <w:r>
         <w:rPr>
           <w:b/>
           <w:bCs/>
         </w:rPr>
-        <w:t>kosi hitac</w:t>
-      </w:r>
-      <w:r>
-        <w:t xml:space="preserve"> minobacačem. Također sadrži komponentu </w:t>
-      </w:r>
-      <w:proofErr w:type="spellStart"/>
-      <w:r>
-        <w:rPr>
-          <w:b/>
-          <w:bCs/>
-        </w:rPr>
-        <w:t>sudarača</w:t>
-      </w:r>
-      <w:proofErr w:type="spellEnd"/>
-      <w:r>
-        <w:t xml:space="preserve"> koji na sudar s terenom stvara eksploziju s kraterom na mjestu udara ili običnu eksploziju u slučaju drugih objekata. Ukoliko se nađe ispod razine terena, objekt mine će se uništiti funkcijom </w:t>
-      </w:r>
-      <w:proofErr w:type="spellStart"/>
-      <w:r>
-        <w:rPr>
-          <w:b/>
-          <w:bCs/>
-        </w:rPr>
         <w:t>Destroy</w:t>
       </w:r>
-      <w:proofErr w:type="spellEnd"/>
       <w:r>
         <w:t>.</w:t>
       </w:r>
     </w:p>
     <w:p>
       <w:pPr>
-        <w:jc w:val="center"/>
+        <w:jc w:val="both"/>
       </w:pPr>
       <w:r>
         <w:rPr>
           <w:noProof/>
         </w:rPr>
         <w:drawing>
-          <wp:inline distT="0" distB="0" distL="0" distR="0" wp14:anchorId="01A90B7C" wp14:editId="2619C658">
-            <wp:extent cx="6772780" cy="4020064"/>
+          <wp:inline distT="0" distB="0" distL="0" distR="0" wp14:anchorId="791C278A" wp14:editId="526B6359">
+            <wp:extent cx="5958639" cy="4256903"/>
             <wp:effectExtent l="0" t="0" r="0" b="0"/>
-            <wp:docPr id="6" name="Slika 6"/>
+            <wp:docPr id="1" name="Slika 1"/>
             <wp:cNvGraphicFramePr>
               <a:graphicFrameLocks xmlns:a="http://schemas.openxmlformats.org/drawingml/2006/main" noChangeAspect="1"/>
             </wp:cNvGraphicFramePr>
@@ -1539,7 +1415,7 @@
               <a:graphicData uri="http://schemas.openxmlformats.org/drawingml/2006/picture">
                 <pic:pic xmlns:pic="http://schemas.openxmlformats.org/drawingml/2006/picture">
                   <pic:nvPicPr>
-                    <pic:cNvPr id="0" name="Picture 3"/>
+                    <pic:cNvPr id="0" name="Picture 1"/>
                     <pic:cNvPicPr>
                       <a:picLocks noChangeAspect="1" noChangeArrowheads="1"/>
                     </pic:cNvPicPr>
@@ -1560,7 +1436,7 @@
                   <pic:spPr bwMode="auto">
                     <a:xfrm>
                       <a:off x="0" y="0"/>
-                      <a:ext cx="6884085" cy="4086130"/>
+                      <a:ext cx="5968937" cy="4264260"/>
                     </a:xfrm>
                     <a:prstGeom prst="rect">
                       <a:avLst/>
@@ -1569,9 +1445,6 @@
                     <a:ln>
                       <a:noFill/>
                     </a:ln>
-                    <a:effectLst>
-                      <a:softEdge rad="63500"/>
-                    </a:effectLst>
                   </pic:spPr>
                 </pic:pic>
               </a:graphicData>
@@ -1595,24 +1468,17 @@
         <w:t>.</w:t>
       </w:r>
       <w:r>
-        <w:t xml:space="preserve"> Programski kod klase </w:t>
-      </w:r>
-      <w:proofErr w:type="spellStart"/>
-      <w:r>
-        <w:t>MortarShell</w:t>
-      </w:r>
-      <w:proofErr w:type="spellEnd"/>
+        <w:t xml:space="preserve"> Programski kod klase MortarShell</w:t>
+      </w:r>
     </w:p>
     <w:p>
       <w:pPr>
         <w:pStyle w:val="Naslov2"/>
       </w:pPr>
-      <w:proofErr w:type="spellStart"/>
       <w:r>
         <w:lastRenderedPageBreak/>
         <w:t>MortarAction</w:t>
       </w:r>
-      <w:proofErr w:type="spellEnd"/>
     </w:p>
     <w:p>
       <w:pPr>
@@ -1621,7 +1487,6 @@
       <w:r>
         <w:t xml:space="preserve">Da bi mogli izbaciti minu iz minobacača, moramo implementirati funkcije koje će stvoriti minu i izbaciti je u smjeru gađanja. Ova klasa koristi metodu </w:t>
       </w:r>
-      <w:proofErr w:type="spellStart"/>
       <w:r>
         <w:rPr>
           <w:b/>
@@ -1629,22 +1494,12 @@
         </w:rPr>
         <w:t>Fire</w:t>
       </w:r>
-      <w:proofErr w:type="spellEnd"/>
-      <w:r>
-        <w:t xml:space="preserve"> koja se poziva iz </w:t>
-      </w:r>
-      <w:proofErr w:type="spellStart"/>
-      <w:r>
-        <w:t>vansjke</w:t>
-      </w:r>
-      <w:proofErr w:type="spellEnd"/>
-      <w:r>
-        <w:t xml:space="preserve"> skripte na stisak gumba za pucanje, a</w:t>
+      <w:r>
+        <w:t xml:space="preserve"> koja se poziva iz vansjke skripte na stisak gumba za pucanje, a</w:t>
       </w:r>
       <w:r>
         <w:t xml:space="preserve"> koja stvara vizualni efekt izbacivanja mine, a zatim funkciju </w:t>
       </w:r>
-      <w:proofErr w:type="spellStart"/>
       <w:r>
         <w:rPr>
           <w:b/>
@@ -1652,7 +1507,6 @@
         </w:rPr>
         <w:t>FireMortarRound</w:t>
       </w:r>
-      <w:proofErr w:type="spellEnd"/>
       <w:r>
         <w:t xml:space="preserve"> koja stvara objekt mine te se na objekt mine </w:t>
       </w:r>
@@ -1732,23 +1586,16 @@
         <w:t xml:space="preserve">. </w:t>
       </w:r>
       <w:r>
-        <w:t xml:space="preserve">Programski kod klase </w:t>
-      </w:r>
-      <w:proofErr w:type="spellStart"/>
-      <w:r>
-        <w:t>MortarAction</w:t>
-      </w:r>
-      <w:proofErr w:type="spellEnd"/>
+        <w:t>Programski kod klase MortarAction</w:t>
+      </w:r>
     </w:p>
     <w:p>
       <w:pPr>
         <w:pStyle w:val="Naslov2"/>
       </w:pPr>
-      <w:proofErr w:type="spellStart"/>
       <w:r>
         <w:t>TankAction</w:t>
       </w:r>
-      <w:proofErr w:type="spellEnd"/>
     </w:p>
     <w:p>
       <w:pPr>
@@ -1757,7 +1604,6 @@
       <w:r>
         <w:t xml:space="preserve">Slično klasi </w:t>
       </w:r>
-      <w:proofErr w:type="spellStart"/>
       <w:r>
         <w:rPr>
           <w:b/>
@@ -1765,7 +1611,6 @@
         </w:rPr>
         <w:t>MortarAction</w:t>
       </w:r>
-      <w:proofErr w:type="spellEnd"/>
       <w:r>
         <w:t xml:space="preserve"> ovom klasom definirana je jednostavna funkcionalnost kretanja neprijatelja. Neprijatelji se kreć</w:t>
       </w:r>
@@ -1798,13 +1643,8 @@
         <w:pStyle w:val="Naslov2"/>
       </w:pPr>
       <w:r>
-        <w:t xml:space="preserve"> </w:t>
-      </w:r>
-      <w:proofErr w:type="spellStart"/>
-      <w:r>
-        <w:t>TankShooting</w:t>
-      </w:r>
-      <w:proofErr w:type="spellEnd"/>
+        <w:t xml:space="preserve"> TankShooting</w:t>
+      </w:r>
     </w:p>
     <w:p>
       <w:pPr>
@@ -1838,12 +1678,10 @@
       <w:pPr>
         <w:pStyle w:val="Naslov2"/>
       </w:pPr>
-      <w:proofErr w:type="spellStart"/>
       <w:r>
         <w:lastRenderedPageBreak/>
         <w:t>SpawnerScript</w:t>
       </w:r>
-      <w:proofErr w:type="spellEnd"/>
     </w:p>
     <w:p>
       <w:pPr>
@@ -1899,7 +1737,6 @@
       <w:r>
         <w:t xml:space="preserve">koja se nalazi u projektnoj mapi </w:t>
       </w:r>
-      <w:proofErr w:type="spellStart"/>
       <w:r>
         <w:rPr>
           <w:b/>
@@ -1907,7 +1744,6 @@
         </w:rPr>
         <w:t>Build</w:t>
       </w:r>
-      <w:proofErr w:type="spellEnd"/>
       <w:r>
         <w:t xml:space="preserve"> čime započinje simulacija.</w:t>
       </w:r>
@@ -2059,21 +1895,12 @@
         </w:rPr>
         <w:tab/>
       </w:r>
-      <w:proofErr w:type="spellStart"/>
-      <w:r>
-        <w:rPr>
-          <w:sz w:val="18"/>
-          <w:szCs w:val="18"/>
-        </w:rPr>
-        <w:t>Unity</w:t>
-      </w:r>
-      <w:proofErr w:type="spellEnd"/>
-      <w:r>
-        <w:rPr>
-          <w:sz w:val="18"/>
-          <w:szCs w:val="18"/>
-        </w:rPr>
-        <w:t xml:space="preserve"> Technologies</w:t>
+      <w:r>
+        <w:rPr>
+          <w:sz w:val="18"/>
+          <w:szCs w:val="18"/>
+        </w:rPr>
+        <w:t>Unity Technologies</w:t>
       </w:r>
       <w:r>
         <w:rPr>
@@ -2089,7 +1916,6 @@
         </w:rPr>
         <w:t xml:space="preserve">23. prosinca 2022.) </w:t>
       </w:r>
-      <w:proofErr w:type="spellStart"/>
       <w:r>
         <w:rPr>
           <w:i/>
@@ -2098,7 +1924,6 @@
         </w:rPr>
         <w:t>Transform</w:t>
       </w:r>
-      <w:proofErr w:type="spellEnd"/>
       <w:r>
         <w:rPr>
           <w:iCs/>
@@ -2175,21 +2000,12 @@
         </w:rPr>
         <w:tab/>
       </w:r>
-      <w:proofErr w:type="spellStart"/>
-      <w:r>
-        <w:rPr>
-          <w:sz w:val="18"/>
-          <w:szCs w:val="18"/>
-        </w:rPr>
-        <w:t>Unity</w:t>
-      </w:r>
-      <w:proofErr w:type="spellEnd"/>
-      <w:r>
-        <w:rPr>
-          <w:sz w:val="18"/>
-          <w:szCs w:val="18"/>
-        </w:rPr>
-        <w:t xml:space="preserve"> Technologies</w:t>
+      <w:r>
+        <w:rPr>
+          <w:sz w:val="18"/>
+          <w:szCs w:val="18"/>
+        </w:rPr>
+        <w:t>Unity Technologies</w:t>
       </w:r>
       <w:r>
         <w:rPr>
@@ -2240,70 +2056,14 @@
         </w:rPr>
         <w:t xml:space="preserve">.) </w:t>
       </w:r>
-      <w:proofErr w:type="spellStart"/>
       <w:r>
         <w:rPr>
           <w:i/>
           <w:sz w:val="18"/>
           <w:szCs w:val="18"/>
         </w:rPr>
-        <w:t>Creating</w:t>
-      </w:r>
-      <w:proofErr w:type="spellEnd"/>
-      <w:r>
-        <w:rPr>
-          <w:i/>
-          <w:sz w:val="18"/>
-          <w:szCs w:val="18"/>
-        </w:rPr>
-        <w:t xml:space="preserve"> </w:t>
-      </w:r>
-      <w:proofErr w:type="spellStart"/>
-      <w:r>
-        <w:rPr>
-          <w:i/>
-          <w:sz w:val="18"/>
-          <w:szCs w:val="18"/>
-        </w:rPr>
-        <w:t>and</w:t>
-      </w:r>
-      <w:proofErr w:type="spellEnd"/>
-      <w:r>
-        <w:rPr>
-          <w:i/>
-          <w:sz w:val="18"/>
-          <w:szCs w:val="18"/>
-        </w:rPr>
-        <w:t xml:space="preserve"> </w:t>
-      </w:r>
-      <w:proofErr w:type="spellStart"/>
-      <w:r>
-        <w:rPr>
-          <w:i/>
-          <w:sz w:val="18"/>
-          <w:szCs w:val="18"/>
-        </w:rPr>
-        <w:t>Using</w:t>
-      </w:r>
-      <w:proofErr w:type="spellEnd"/>
-      <w:r>
-        <w:rPr>
-          <w:i/>
-          <w:sz w:val="18"/>
-          <w:szCs w:val="18"/>
-        </w:rPr>
-        <w:t xml:space="preserve"> </w:t>
-      </w:r>
-      <w:proofErr w:type="spellStart"/>
-      <w:r>
-        <w:rPr>
-          <w:i/>
-          <w:sz w:val="18"/>
-          <w:szCs w:val="18"/>
-        </w:rPr>
-        <w:t>Scripts</w:t>
-      </w:r>
-      <w:proofErr w:type="spellEnd"/>
+        <w:t>Creating and Using Scripts</w:t>
+      </w:r>
       <w:r>
         <w:rPr>
           <w:sz w:val="18"/>
@@ -2379,21 +2139,12 @@
         </w:rPr>
         <w:tab/>
       </w:r>
-      <w:proofErr w:type="spellStart"/>
-      <w:r>
-        <w:rPr>
-          <w:sz w:val="18"/>
-          <w:szCs w:val="18"/>
-        </w:rPr>
-        <w:t>Unity</w:t>
-      </w:r>
-      <w:proofErr w:type="spellEnd"/>
-      <w:r>
-        <w:rPr>
-          <w:sz w:val="18"/>
-          <w:szCs w:val="18"/>
-        </w:rPr>
-        <w:t xml:space="preserve"> Technologies</w:t>
+      <w:r>
+        <w:rPr>
+          <w:sz w:val="18"/>
+          <w:szCs w:val="18"/>
+        </w:rPr>
+        <w:t>Unity Technologies</w:t>
       </w:r>
       <w:r>
         <w:rPr>
@@ -2416,7 +2167,6 @@
         </w:rPr>
         <w:t xml:space="preserve">) </w:t>
       </w:r>
-      <w:proofErr w:type="spellStart"/>
       <w:r>
         <w:rPr>
           <w:i/>
@@ -2425,7 +2175,6 @@
         </w:rPr>
         <w:t>Rigidbody</w:t>
       </w:r>
-      <w:proofErr w:type="spellEnd"/>
       <w:r>
         <w:rPr>
           <w:i/>
@@ -2502,21 +2251,12 @@
         </w:rPr>
         <w:tab/>
       </w:r>
-      <w:proofErr w:type="spellStart"/>
-      <w:r>
-        <w:rPr>
-          <w:sz w:val="18"/>
-          <w:szCs w:val="18"/>
-        </w:rPr>
-        <w:t>Unity</w:t>
-      </w:r>
-      <w:proofErr w:type="spellEnd"/>
-      <w:r>
-        <w:rPr>
-          <w:sz w:val="18"/>
-          <w:szCs w:val="18"/>
-        </w:rPr>
-        <w:t xml:space="preserve"> Technologies</w:t>
+      <w:r>
+        <w:rPr>
+          <w:sz w:val="18"/>
+          <w:szCs w:val="18"/>
+        </w:rPr>
+        <w:t>Unity Technologies</w:t>
       </w:r>
       <w:r>
         <w:rPr>
@@ -2539,7 +2279,6 @@
         </w:rPr>
         <w:t xml:space="preserve"> </w:t>
       </w:r>
-      <w:proofErr w:type="spellStart"/>
       <w:r>
         <w:rPr>
           <w:i/>
@@ -2548,7 +2287,6 @@
         </w:rPr>
         <w:t>BoxCollider</w:t>
       </w:r>
-      <w:proofErr w:type="spellEnd"/>
       <w:r>
         <w:rPr>
           <w:iCs/>
@@ -2625,21 +2363,12 @@
         </w:rPr>
         <w:tab/>
       </w:r>
-      <w:proofErr w:type="spellStart"/>
-      <w:r>
-        <w:rPr>
-          <w:sz w:val="18"/>
-          <w:szCs w:val="18"/>
-        </w:rPr>
-        <w:t>Unity</w:t>
-      </w:r>
-      <w:proofErr w:type="spellEnd"/>
-      <w:r>
-        <w:rPr>
-          <w:sz w:val="18"/>
-          <w:szCs w:val="18"/>
-        </w:rPr>
-        <w:t xml:space="preserve"> Technologies</w:t>
+      <w:r>
+        <w:rPr>
+          <w:sz w:val="18"/>
+          <w:szCs w:val="18"/>
+        </w:rPr>
+        <w:t>Unity Technologies</w:t>
       </w:r>
       <w:r>
         <w:rPr>
@@ -2655,7 +2384,6 @@
         </w:rPr>
         <w:t xml:space="preserve">(23. prosinca 2022.) </w:t>
       </w:r>
-      <w:proofErr w:type="spellStart"/>
       <w:r>
         <w:rPr>
           <w:i/>
@@ -2664,7 +2392,6 @@
         </w:rPr>
         <w:t>AudioSource</w:t>
       </w:r>
-      <w:proofErr w:type="spellEnd"/>
       <w:r>
         <w:rPr>
           <w:iCs/>
@@ -2741,21 +2468,12 @@
         </w:rPr>
         <w:tab/>
       </w:r>
-      <w:proofErr w:type="spellStart"/>
-      <w:r>
-        <w:rPr>
-          <w:sz w:val="18"/>
-          <w:szCs w:val="18"/>
-        </w:rPr>
-        <w:t>Unity</w:t>
-      </w:r>
-      <w:proofErr w:type="spellEnd"/>
-      <w:r>
-        <w:rPr>
-          <w:sz w:val="18"/>
-          <w:szCs w:val="18"/>
-        </w:rPr>
-        <w:t xml:space="preserve"> Technologies</w:t>
+      <w:r>
+        <w:rPr>
+          <w:sz w:val="18"/>
+          <w:szCs w:val="18"/>
+        </w:rPr>
+        <w:t>Unity Technologies</w:t>
       </w:r>
       <w:r>
         <w:rPr>
@@ -2862,21 +2580,12 @@
         </w:rPr>
         <w:tab/>
       </w:r>
-      <w:proofErr w:type="spellStart"/>
-      <w:r>
-        <w:rPr>
-          <w:sz w:val="18"/>
-          <w:szCs w:val="18"/>
-        </w:rPr>
-        <w:t>Unity</w:t>
-      </w:r>
-      <w:proofErr w:type="spellEnd"/>
-      <w:r>
-        <w:rPr>
-          <w:sz w:val="18"/>
-          <w:szCs w:val="18"/>
-        </w:rPr>
-        <w:t xml:space="preserve"> Technologies</w:t>
+      <w:r>
+        <w:rPr>
+          <w:sz w:val="18"/>
+          <w:szCs w:val="18"/>
+        </w:rPr>
+        <w:t>Unity Technologies</w:t>
       </w:r>
       <w:r>
         <w:rPr>
@@ -2885,59 +2594,13 @@
         </w:rPr>
         <w:t xml:space="preserve">. (11. kolovoza 2022.) </w:t>
       </w:r>
-      <w:proofErr w:type="spellStart"/>
       <w:r>
         <w:rPr>
           <w:i/>
           <w:sz w:val="18"/>
           <w:szCs w:val="18"/>
         </w:rPr>
-        <w:t>Explore</w:t>
-      </w:r>
-      <w:proofErr w:type="spellEnd"/>
-      <w:r>
-        <w:rPr>
-          <w:i/>
-          <w:sz w:val="18"/>
-          <w:szCs w:val="18"/>
-        </w:rPr>
-        <w:t xml:space="preserve"> </w:t>
-      </w:r>
-      <w:proofErr w:type="spellStart"/>
-      <w:r>
-        <w:rPr>
-          <w:i/>
-          <w:sz w:val="18"/>
-          <w:szCs w:val="18"/>
-        </w:rPr>
-        <w:t>the</w:t>
-      </w:r>
-      <w:proofErr w:type="spellEnd"/>
-      <w:r>
-        <w:rPr>
-          <w:i/>
-          <w:sz w:val="18"/>
-          <w:szCs w:val="18"/>
-        </w:rPr>
-        <w:t xml:space="preserve"> </w:t>
-      </w:r>
-      <w:proofErr w:type="spellStart"/>
-      <w:r>
-        <w:rPr>
-          <w:i/>
-          <w:sz w:val="18"/>
-          <w:szCs w:val="18"/>
-        </w:rPr>
-        <w:t>Unity</w:t>
-      </w:r>
-      <w:proofErr w:type="spellEnd"/>
-      <w:r>
-        <w:rPr>
-          <w:i/>
-          <w:sz w:val="18"/>
-          <w:szCs w:val="18"/>
-        </w:rPr>
-        <w:t xml:space="preserve"> Editor </w:t>
+        <w:t xml:space="preserve">Explore the Unity Editor </w:t>
       </w:r>
       <w:r>
         <w:rPr>
@@ -3021,21 +2684,12 @@
         </w:rPr>
         <w:tab/>
       </w:r>
-      <w:proofErr w:type="spellStart"/>
-      <w:r>
-        <w:rPr>
-          <w:sz w:val="18"/>
-          <w:szCs w:val="18"/>
-        </w:rPr>
-        <w:t>Unity</w:t>
-      </w:r>
-      <w:proofErr w:type="spellEnd"/>
-      <w:r>
-        <w:rPr>
-          <w:sz w:val="18"/>
-          <w:szCs w:val="18"/>
-        </w:rPr>
-        <w:t xml:space="preserve"> Technologies</w:t>
+      <w:r>
+        <w:rPr>
+          <w:sz w:val="18"/>
+          <w:szCs w:val="18"/>
+        </w:rPr>
+        <w:t>Unity Technologies</w:t>
       </w:r>
       <w:r>
         <w:rPr>
@@ -3072,7 +2726,6 @@
         </w:rPr>
         <w:t xml:space="preserve">2022.) </w:t>
       </w:r>
-      <w:proofErr w:type="spellStart"/>
       <w:r>
         <w:rPr>
           <w:i/>
@@ -3081,7 +2734,6 @@
         </w:rPr>
         <w:t>MonoBehaviour</w:t>
       </w:r>
-      <w:proofErr w:type="spellEnd"/>
       <w:r>
         <w:rPr>
           <w:sz w:val="18"/>
@@ -3164,7 +2816,6 @@
         </w:rPr>
         <w:tab/>
       </w:r>
-      <w:proofErr w:type="spellStart"/>
       <w:r>
         <w:rPr>
           <w:sz w:val="18"/>
@@ -3172,7 +2823,6 @@
         </w:rPr>
         <w:t>JetBrains</w:t>
       </w:r>
-      <w:proofErr w:type="spellEnd"/>
       <w:r>
         <w:rPr>
           <w:sz w:val="18"/>
@@ -3185,31 +2835,15 @@
           <w:sz w:val="18"/>
           <w:szCs w:val="18"/>
         </w:rPr>
+        <w:t xml:space="preserve"> s.r.o.</w:t>
+      </w:r>
+      <w:r>
+        <w:rPr>
+          <w:sz w:val="18"/>
+          <w:szCs w:val="18"/>
+        </w:rPr>
         <w:t xml:space="preserve"> </w:t>
       </w:r>
-      <w:proofErr w:type="spellStart"/>
-      <w:r>
-        <w:rPr>
-          <w:sz w:val="18"/>
-          <w:szCs w:val="18"/>
-        </w:rPr>
-        <w:t>s.r.o</w:t>
-      </w:r>
-      <w:proofErr w:type="spellEnd"/>
-      <w:r>
-        <w:rPr>
-          <w:sz w:val="18"/>
-          <w:szCs w:val="18"/>
-        </w:rPr>
-        <w:t>.</w:t>
-      </w:r>
-      <w:r>
-        <w:rPr>
-          <w:sz w:val="18"/>
-          <w:szCs w:val="18"/>
-        </w:rPr>
-        <w:t xml:space="preserve"> </w:t>
-      </w:r>
       <w:r>
         <w:rPr>
           <w:sz w:val="18"/>
@@ -3231,21 +2865,12 @@
         </w:rPr>
         <w:t xml:space="preserve">2022.) </w:t>
       </w:r>
-      <w:proofErr w:type="spellStart"/>
-      <w:r>
-        <w:rPr>
-          <w:sz w:val="18"/>
-          <w:szCs w:val="18"/>
-        </w:rPr>
-        <w:t>IntelliJ</w:t>
-      </w:r>
-      <w:proofErr w:type="spellEnd"/>
-      <w:r>
-        <w:rPr>
-          <w:sz w:val="18"/>
-          <w:szCs w:val="18"/>
-        </w:rPr>
-        <w:t xml:space="preserve"> 2022.2.3 [</w:t>
+      <w:r>
+        <w:rPr>
+          <w:sz w:val="18"/>
+          <w:szCs w:val="18"/>
+        </w:rPr>
+        <w:t>IntelliJ 2022.2.3 [</w:t>
       </w:r>
       <w:r>
         <w:rPr>
@@ -3352,13 +2977,8 @@
         <w:t xml:space="preserve">. </w:t>
       </w:r>
       <w:r>
-        <w:t xml:space="preserve">Programski kod klase </w:t>
-      </w:r>
-      <w:proofErr w:type="spellStart"/>
-      <w:r>
-        <w:t>TankAction</w:t>
-      </w:r>
-      <w:proofErr w:type="spellEnd"/>
+        <w:t>Programski kod klase TankAction</w:t>
+      </w:r>
     </w:p>
     <w:p>
       <w:r>
@@ -3434,13 +3054,8 @@
         <w:t xml:space="preserve">. </w:t>
       </w:r>
       <w:r>
-        <w:t xml:space="preserve">Programski kod klase </w:t>
-      </w:r>
-      <w:proofErr w:type="spellStart"/>
-      <w:r>
-        <w:t>TankShooting</w:t>
-      </w:r>
-      <w:proofErr w:type="spellEnd"/>
+        <w:t>Programski kod klase TankShooting</w:t>
+      </w:r>
     </w:p>
     <w:p>
       <w:r>
@@ -3516,13 +3131,8 @@
         <w:t xml:space="preserve">. </w:t>
       </w:r>
       <w:r>
-        <w:t xml:space="preserve">Programski kod klase </w:t>
-      </w:r>
-      <w:proofErr w:type="spellStart"/>
-      <w:r>
-        <w:t>SpawnerScript</w:t>
-      </w:r>
-      <w:proofErr w:type="spellEnd"/>
+        <w:t>Programski kod klase SpawnerScript</w:t>
+      </w:r>
     </w:p>
     <w:p/>
     <w:sectPr>

</xml_diff>

<commit_message>
ispravljena greska u dokumentaciji
</commit_message>
<xml_diff>
--- a/Documentation/ISS_seminar_2023_Majer_i_sur._simulacija_minobacač_tenkovi_vojnici.docx
+++ b/Documentation/ISS_seminar_2023_Majer_i_sur._simulacija_minobacač_tenkovi_vojnici.docx
@@ -29,7 +29,15 @@
         <w:pStyle w:val="Podnaslov"/>
       </w:pPr>
       <w:r>
-        <w:t>Renato Majer, Dalen Grdić, David Kovačević, Mario Petek</w:t>
+        <w:t xml:space="preserve">Renato Majer, </w:t>
+      </w:r>
+      <w:proofErr w:type="spellStart"/>
+      <w:r>
+        <w:t>Dalen</w:t>
+      </w:r>
+      <w:proofErr w:type="spellEnd"/>
+      <w:r>
+        <w:t xml:space="preserve"> Grdić, David Kovačević, Mario Petek</w:t>
       </w:r>
       <w:r>
         <w:br/>
@@ -244,8 +252,13 @@
         </w:numPr>
         <w:jc w:val="both"/>
       </w:pPr>
-      <w:r>
-        <w:t xml:space="preserve">Dalen Grdić </w:t>
+      <w:proofErr w:type="spellStart"/>
+      <w:r>
+        <w:t>Dalen</w:t>
+      </w:r>
+      <w:proofErr w:type="spellEnd"/>
+      <w:r>
+        <w:t xml:space="preserve"> Grdić </w:t>
       </w:r>
       <w:r>
         <w:t xml:space="preserve">– </w:t>
@@ -346,16 +359,34 @@
       <w:pPr>
         <w:pStyle w:val="Naslov2"/>
       </w:pPr>
+      <w:proofErr w:type="spellStart"/>
       <w:r>
         <w:t>Unity</w:t>
       </w:r>
+      <w:proofErr w:type="spellEnd"/>
     </w:p>
     <w:p>
       <w:pPr>
         <w:jc w:val="both"/>
       </w:pPr>
       <w:r>
-        <w:t>Implementacija simulacije ostvarena je u programu Unity, popularnom razvojnom okruženju za razvoj video igara baziran na programskom jeziku C#. Unity omogućuje stvaranje fizike, 3D renderiranje, detekciju sudara i druge stvari koje našu simulaciju čine funkcionalnom. Alat je pogodan jer omogućuje</w:t>
+        <w:t xml:space="preserve">Implementacija simulacije ostvarena je u programu </w:t>
+      </w:r>
+      <w:proofErr w:type="spellStart"/>
+      <w:r>
+        <w:t>Unity</w:t>
+      </w:r>
+      <w:proofErr w:type="spellEnd"/>
+      <w:r>
+        <w:t xml:space="preserve">, popularnom razvojnom okruženju za razvoj video igara baziran na programskom jeziku C#. </w:t>
+      </w:r>
+      <w:proofErr w:type="spellStart"/>
+      <w:r>
+        <w:t>Unity</w:t>
+      </w:r>
+      <w:proofErr w:type="spellEnd"/>
+      <w:r>
+        <w:t xml:space="preserve"> omogućuje stvaranje fizike, 3D renderiranje, detekciju sudara i druge stvari koje našu simulaciju čine funkcionalnom. Alat je pogodan jer omogućuje</w:t>
       </w:r>
       <w:r>
         <w:t xml:space="preserve"> njihovo</w:t>
@@ -374,8 +405,13 @@
       <w:pPr>
         <w:jc w:val="both"/>
       </w:pPr>
-      <w:r>
-        <w:t>Unity ima vizualni uređivač koji</w:t>
+      <w:proofErr w:type="spellStart"/>
+      <w:r>
+        <w:t>Unity</w:t>
+      </w:r>
+      <w:proofErr w:type="spellEnd"/>
+      <w:r>
+        <w:t xml:space="preserve"> ima vizualni uređivač koji</w:t>
       </w:r>
       <w:r>
         <w:t xml:space="preserve">m </w:t>
@@ -426,8 +462,13 @@
         <w:t xml:space="preserve">drugim klasama </w:t>
       </w:r>
       <w:r>
-        <w:t>jedinstvenih za Unity</w:t>
-      </w:r>
+        <w:t xml:space="preserve">jedinstvenih za </w:t>
+      </w:r>
+      <w:proofErr w:type="spellStart"/>
+      <w:r>
+        <w:t>Unity</w:t>
+      </w:r>
+      <w:proofErr w:type="spellEnd"/>
       <w:r>
         <w:t xml:space="preserve"> je C#</w:t>
       </w:r>
@@ -444,8 +485,17 @@
         <w:t>vještina lakoću rukovanja ovim alatom</w:t>
       </w:r>
       <w:r>
-        <w:t>. Unity također ima vlastiti forum i „</w:t>
-      </w:r>
+        <w:t xml:space="preserve">. </w:t>
+      </w:r>
+      <w:proofErr w:type="spellStart"/>
+      <w:r>
+        <w:t>Unity</w:t>
+      </w:r>
+      <w:proofErr w:type="spellEnd"/>
+      <w:r>
+        <w:t xml:space="preserve"> također ima vlastiti forum i „</w:t>
+      </w:r>
+      <w:proofErr w:type="spellStart"/>
       <w:r>
         <w:rPr>
           <w:b/>
@@ -453,8 +503,29 @@
           <w:i/>
           <w:iCs/>
         </w:rPr>
-        <w:t>Assets store</w:t>
-      </w:r>
+        <w:t>Assets</w:t>
+      </w:r>
+      <w:proofErr w:type="spellEnd"/>
+      <w:r>
+        <w:rPr>
+          <w:b/>
+          <w:bCs/>
+          <w:i/>
+          <w:iCs/>
+        </w:rPr>
+        <w:t xml:space="preserve"> </w:t>
+      </w:r>
+      <w:proofErr w:type="spellStart"/>
+      <w:r>
+        <w:rPr>
+          <w:b/>
+          <w:bCs/>
+          <w:i/>
+          <w:iCs/>
+        </w:rPr>
+        <w:t>store</w:t>
+      </w:r>
+      <w:proofErr w:type="spellEnd"/>
       <w:r>
         <w:t>“, mjesto gdje programeri prenose svoje kreacije i čine ih dostupnim široj zajednici zbog čega je izabran za izradu ove simulacije.</w:t>
       </w:r>
@@ -477,8 +548,13 @@
       <w:pPr>
         <w:jc w:val="both"/>
       </w:pPr>
-      <w:r>
-        <w:t xml:space="preserve">Unity svoje prizore naziva </w:t>
+      <w:proofErr w:type="spellStart"/>
+      <w:r>
+        <w:t>Unity</w:t>
+      </w:r>
+      <w:proofErr w:type="spellEnd"/>
+      <w:r>
+        <w:t xml:space="preserve"> svoje prizore naziva </w:t>
       </w:r>
       <w:r>
         <w:rPr>
@@ -1042,7 +1118,15 @@
       </w:pPr>
       <w:bookmarkStart w:id="0" w:name="_Hlk124072263"/>
       <w:r>
-        <w:t>Slika 1. Grafičko sučelje alata Unity. Preuzeto iz [</w:t>
+        <w:t xml:space="preserve">Slika 1. Grafičko sučelje alata </w:t>
+      </w:r>
+      <w:proofErr w:type="spellStart"/>
+      <w:r>
+        <w:t>Unity</w:t>
+      </w:r>
+      <w:proofErr w:type="spellEnd"/>
+      <w:r>
+        <w:t>. Preuzeto iz [</w:t>
       </w:r>
       <w:r>
         <w:t>7</w:t>
@@ -1082,12 +1166,14 @@
       <w:pPr>
         <w:pStyle w:val="Naslov2"/>
       </w:pPr>
+      <w:proofErr w:type="spellStart"/>
       <w:r>
         <w:t>MonoBehaviou</w:t>
       </w:r>
       <w:r>
         <w:t>r</w:t>
       </w:r>
+      <w:proofErr w:type="spellEnd"/>
       <w:r>
         <w:rPr>
           <w:vertAlign w:val="superscript"/>
@@ -1108,6 +1194,7 @@
       <w:r>
         <w:t xml:space="preserve">Sve klase ove simulacije nasljeđuju baznu klasu </w:t>
       </w:r>
+      <w:proofErr w:type="spellStart"/>
       <w:r>
         <w:rPr>
           <w:b/>
@@ -1115,6 +1202,7 @@
         </w:rPr>
         <w:t>MonoBehaviour</w:t>
       </w:r>
+      <w:proofErr w:type="spellEnd"/>
       <w:r>
         <w:t xml:space="preserve"> za implementaciju posebnih funkcija.</w:t>
       </w:r>
@@ -1150,6 +1238,7 @@
       <w:pPr>
         <w:jc w:val="both"/>
       </w:pPr>
+      <w:proofErr w:type="spellStart"/>
       <w:r>
         <w:rPr>
           <w:b/>
@@ -1157,6 +1246,7 @@
         </w:rPr>
         <w:t>Update</w:t>
       </w:r>
+      <w:proofErr w:type="spellEnd"/>
       <w:r>
         <w:t xml:space="preserve"> je korisna funkcija koja se poziva nakon svake prikazane sličice i najčešće se koristi za implementaciju kretanja objekta u prizoru.</w:t>
       </w:r>
@@ -1168,6 +1258,7 @@
       <w:r>
         <w:t xml:space="preserve">Funkcija </w:t>
       </w:r>
+      <w:proofErr w:type="spellStart"/>
       <w:r>
         <w:rPr>
           <w:b/>
@@ -1175,9 +1266,11 @@
         </w:rPr>
         <w:t>Instantiate</w:t>
       </w:r>
+      <w:proofErr w:type="spellEnd"/>
       <w:r>
         <w:t xml:space="preserve"> i </w:t>
       </w:r>
+      <w:proofErr w:type="spellStart"/>
       <w:r>
         <w:rPr>
           <w:b/>
@@ -1185,9 +1278,11 @@
         </w:rPr>
         <w:t>Destroy</w:t>
       </w:r>
+      <w:proofErr w:type="spellEnd"/>
       <w:r>
         <w:t xml:space="preserve"> koriste se za stvaranje i uništavanje objekata u prizoru i najčešće su implementirane kroz korištenje funkcije </w:t>
       </w:r>
+      <w:proofErr w:type="spellStart"/>
       <w:r>
         <w:rPr>
           <w:b/>
@@ -1195,6 +1290,7 @@
         </w:rPr>
         <w:t>OnCollisionEnter</w:t>
       </w:r>
+      <w:proofErr w:type="spellEnd"/>
       <w:r>
         <w:t xml:space="preserve"> kojom pratimo sudare različitih objekata u simulaciji.</w:t>
       </w:r>
@@ -1206,6 +1302,7 @@
       <w:r>
         <w:t xml:space="preserve">Osim ovih funkcija koristi se i </w:t>
       </w:r>
+      <w:proofErr w:type="spellStart"/>
       <w:r>
         <w:rPr>
           <w:b/>
@@ -1213,6 +1310,7 @@
         </w:rPr>
         <w:t>Invoke</w:t>
       </w:r>
+      <w:proofErr w:type="spellEnd"/>
       <w:r>
         <w:t xml:space="preserve"> koja omogućuje pozivanje funkcija nakon određenog vremenskog perioda što nam daje opciju za tempiranje određenih događaja u prizoru.</w:t>
       </w:r>
@@ -1302,8 +1400,9 @@
           <w:sz w:val="18"/>
           <w:szCs w:val="18"/>
         </w:rPr>
-        <w:t>UML dijagram klasa opisane u ovoj dokumentaciji, kreirano pomoću alata IntelliJ IDEA 2022.2.3</w:t>
-      </w:r>
+        <w:t xml:space="preserve">UML dijagram klasa opisane u ovoj dokumentaciji, kreirano pomoću alata </w:t>
+      </w:r>
+      <w:proofErr w:type="spellStart"/>
       <w:r>
         <w:rPr>
           <w:b/>
@@ -1311,8 +1410,9 @@
           <w:sz w:val="18"/>
           <w:szCs w:val="18"/>
         </w:rPr>
-        <w:t xml:space="preserve"> [</w:t>
-      </w:r>
+        <w:t>IntelliJ</w:t>
+      </w:r>
+      <w:proofErr w:type="spellEnd"/>
       <w:r>
         <w:rPr>
           <w:b/>
@@ -1320,7 +1420,7 @@
           <w:sz w:val="18"/>
           <w:szCs w:val="18"/>
         </w:rPr>
-        <w:t>9</w:t>
+        <w:t xml:space="preserve"> IDEA 2022.2.3</w:t>
       </w:r>
       <w:r>
         <w:rPr>
@@ -1329,68 +1429,92 @@
           <w:sz w:val="18"/>
           <w:szCs w:val="18"/>
         </w:rPr>
-        <w:t>]</w:t>
-      </w:r>
-    </w:p>
-    <w:p>
-      <w:pPr>
-        <w:pStyle w:val="Naslov2"/>
-      </w:pPr>
-      <w:r>
-        <w:t>MortarShell</w:t>
-      </w:r>
-    </w:p>
-    <w:p>
-      <w:r>
-        <w:t xml:space="preserve">Ovom klasom modeliramo let mine iz minobacača. Mina ima komponentu </w:t>
+        <w:t xml:space="preserve"> [</w:t>
       </w:r>
       <w:r>
         <w:rPr>
           <w:b/>
           <w:bCs/>
-        </w:rPr>
-        <w:t>krutog tijela</w:t>
-      </w:r>
-      <w:r>
-        <w:t xml:space="preserve"> kojom možemo upravljati masom, ali i površinskim i kutnim </w:t>
+          <w:sz w:val="18"/>
+          <w:szCs w:val="18"/>
+        </w:rPr>
+        <w:t>9</w:t>
       </w:r>
       <w:r>
         <w:rPr>
           <w:b/>
           <w:bCs/>
-        </w:rPr>
-        <w:t>otporom</w:t>
-      </w:r>
-      <w:r>
-        <w:t xml:space="preserve"> što omogućuje realističan </w:t>
+          <w:sz w:val="18"/>
+          <w:szCs w:val="18"/>
+        </w:rPr>
+        <w:t>]</w:t>
+      </w:r>
+    </w:p>
+    <w:p>
+      <w:pPr>
+        <w:pStyle w:val="Naslov2"/>
+      </w:pPr>
+      <w:proofErr w:type="spellStart"/>
+      <w:r>
+        <w:t>MortarShell</w:t>
+      </w:r>
+      <w:proofErr w:type="spellEnd"/>
+    </w:p>
+    <w:p>
+      <w:r>
+        <w:t xml:space="preserve">Ovom klasom modeliramo let mine iz minobacača. Mina ima komponentu </w:t>
       </w:r>
       <w:r>
         <w:rPr>
           <w:b/>
           <w:bCs/>
         </w:rPr>
-        <w:t>kosi hitac</w:t>
-      </w:r>
-      <w:r>
-        <w:t xml:space="preserve"> minobacačem. Također sadrži komponentu </w:t>
+        <w:t>krutog tijela</w:t>
+      </w:r>
+      <w:r>
+        <w:t xml:space="preserve"> kojom možemo upravljati masom, ali i površinskim i kutnim </w:t>
       </w:r>
       <w:r>
         <w:rPr>
           <w:b/>
           <w:bCs/>
         </w:rPr>
-        <w:t>sudarača</w:t>
-      </w:r>
-      <w:r>
-        <w:t xml:space="preserve"> koji na sudar s terenom stvara eksploziju s kraterom na mjestu udara ili običnu eksploziju u slučaju drugih objekata. Ukoliko se nađe ispod razine terena, objekt mine će se uništiti funkcijom </w:t>
+        <w:t>otporom</w:t>
+      </w:r>
+      <w:r>
+        <w:t xml:space="preserve"> što omogućuje realističan </w:t>
       </w:r>
       <w:r>
         <w:rPr>
           <w:b/>
           <w:bCs/>
         </w:rPr>
+        <w:t>kosi hitac</w:t>
+      </w:r>
+      <w:r>
+        <w:t xml:space="preserve"> minobacačem. Također sadrži komponentu </w:t>
+      </w:r>
+      <w:proofErr w:type="spellStart"/>
+      <w:r>
+        <w:rPr>
+          <w:b/>
+          <w:bCs/>
+        </w:rPr>
+        <w:t>sudarača</w:t>
+      </w:r>
+      <w:proofErr w:type="spellEnd"/>
+      <w:r>
+        <w:t xml:space="preserve"> koji na sudar s terenom stvara eksploziju s kraterom na mjestu udara ili običnu eksploziju u slučaju drugih objekata. Ukoliko se nađe ispod razine terena, objekt mine će se uništiti funkcijom </w:t>
+      </w:r>
+      <w:proofErr w:type="spellStart"/>
+      <w:r>
+        <w:rPr>
+          <w:b/>
+          <w:bCs/>
+        </w:rPr>
         <w:t>Destroy</w:t>
       </w:r>
+      <w:proofErr w:type="spellEnd"/>
       <w:r>
         <w:t>.</w:t>
       </w:r>
@@ -1468,17 +1592,24 @@
         <w:t>.</w:t>
       </w:r>
       <w:r>
-        <w:t xml:space="preserve"> Programski kod klase MortarShell</w:t>
-      </w:r>
+        <w:t xml:space="preserve"> Programski kod klase </w:t>
+      </w:r>
+      <w:proofErr w:type="spellStart"/>
+      <w:r>
+        <w:t>MortarShell</w:t>
+      </w:r>
+      <w:proofErr w:type="spellEnd"/>
     </w:p>
     <w:p>
       <w:pPr>
         <w:pStyle w:val="Naslov2"/>
       </w:pPr>
+      <w:proofErr w:type="spellStart"/>
       <w:r>
         <w:lastRenderedPageBreak/>
         <w:t>MortarAction</w:t>
       </w:r>
+      <w:proofErr w:type="spellEnd"/>
     </w:p>
     <w:p>
       <w:pPr>
@@ -1487,6 +1618,7 @@
       <w:r>
         <w:t xml:space="preserve">Da bi mogli izbaciti minu iz minobacača, moramo implementirati funkcije koje će stvoriti minu i izbaciti je u smjeru gađanja. Ova klasa koristi metodu </w:t>
       </w:r>
+      <w:proofErr w:type="spellStart"/>
       <w:r>
         <w:rPr>
           <w:b/>
@@ -1494,12 +1626,20 @@
         </w:rPr>
         <w:t>Fire</w:t>
       </w:r>
-      <w:r>
-        <w:t xml:space="preserve"> koja se poziva iz vansjke skripte na stisak gumba za pucanje, a</w:t>
+      <w:proofErr w:type="spellEnd"/>
+      <w:r>
+        <w:t xml:space="preserve"> koja se poziva iz vanj</w:t>
+      </w:r>
+      <w:r>
+        <w:t>s</w:t>
+      </w:r>
+      <w:r>
+        <w:t>ke skripte na stisak gumba za pucanje, a</w:t>
       </w:r>
       <w:r>
         <w:t xml:space="preserve"> koja stvara vizualni efekt izbacivanja mine, a zatim funkciju </w:t>
       </w:r>
+      <w:proofErr w:type="spellStart"/>
       <w:r>
         <w:rPr>
           <w:b/>
@@ -1507,6 +1647,7 @@
         </w:rPr>
         <w:t>FireMortarRound</w:t>
       </w:r>
+      <w:proofErr w:type="spellEnd"/>
       <w:r>
         <w:t xml:space="preserve"> koja stvara objekt mine te se na objekt mine </w:t>
       </w:r>
@@ -1586,16 +1727,23 @@
         <w:t xml:space="preserve">. </w:t>
       </w:r>
       <w:r>
-        <w:t>Programski kod klase MortarAction</w:t>
-      </w:r>
+        <w:t xml:space="preserve">Programski kod klase </w:t>
+      </w:r>
+      <w:proofErr w:type="spellStart"/>
+      <w:r>
+        <w:t>MortarAction</w:t>
+      </w:r>
+      <w:proofErr w:type="spellEnd"/>
     </w:p>
     <w:p>
       <w:pPr>
         <w:pStyle w:val="Naslov2"/>
       </w:pPr>
+      <w:proofErr w:type="spellStart"/>
       <w:r>
         <w:t>TankAction</w:t>
       </w:r>
+      <w:proofErr w:type="spellEnd"/>
     </w:p>
     <w:p>
       <w:pPr>
@@ -1604,6 +1752,7 @@
       <w:r>
         <w:t xml:space="preserve">Slično klasi </w:t>
       </w:r>
+      <w:proofErr w:type="spellStart"/>
       <w:r>
         <w:rPr>
           <w:b/>
@@ -1611,6 +1760,7 @@
         </w:rPr>
         <w:t>MortarAction</w:t>
       </w:r>
+      <w:proofErr w:type="spellEnd"/>
       <w:r>
         <w:t xml:space="preserve"> ovom klasom definirana je jednostavna funkcionalnost kretanja neprijatelja. Neprijatelji se kreć</w:t>
       </w:r>
@@ -1643,8 +1793,13 @@
         <w:pStyle w:val="Naslov2"/>
       </w:pPr>
       <w:r>
-        <w:t xml:space="preserve"> TankShooting</w:t>
-      </w:r>
+        <w:t xml:space="preserve"> </w:t>
+      </w:r>
+      <w:proofErr w:type="spellStart"/>
+      <w:r>
+        <w:t>TankShooting</w:t>
+      </w:r>
+      <w:proofErr w:type="spellEnd"/>
     </w:p>
     <w:p>
       <w:pPr>
@@ -1678,10 +1833,12 @@
       <w:pPr>
         <w:pStyle w:val="Naslov2"/>
       </w:pPr>
+      <w:proofErr w:type="spellStart"/>
       <w:r>
         <w:lastRenderedPageBreak/>
         <w:t>SpawnerScript</w:t>
       </w:r>
+      <w:proofErr w:type="spellEnd"/>
     </w:p>
     <w:p>
       <w:pPr>
@@ -1737,6 +1894,7 @@
       <w:r>
         <w:t xml:space="preserve">koja se nalazi u projektnoj mapi </w:t>
       </w:r>
+      <w:proofErr w:type="spellStart"/>
       <w:r>
         <w:rPr>
           <w:b/>
@@ -1744,6 +1902,7 @@
         </w:rPr>
         <w:t>Build</w:t>
       </w:r>
+      <w:proofErr w:type="spellEnd"/>
       <w:r>
         <w:t xml:space="preserve"> čime započinje simulacija.</w:t>
       </w:r>
@@ -1895,12 +2054,21 @@
         </w:rPr>
         <w:tab/>
       </w:r>
-      <w:r>
-        <w:rPr>
-          <w:sz w:val="18"/>
-          <w:szCs w:val="18"/>
-        </w:rPr>
-        <w:t>Unity Technologies</w:t>
+      <w:proofErr w:type="spellStart"/>
+      <w:r>
+        <w:rPr>
+          <w:sz w:val="18"/>
+          <w:szCs w:val="18"/>
+        </w:rPr>
+        <w:t>Unity</w:t>
+      </w:r>
+      <w:proofErr w:type="spellEnd"/>
+      <w:r>
+        <w:rPr>
+          <w:sz w:val="18"/>
+          <w:szCs w:val="18"/>
+        </w:rPr>
+        <w:t xml:space="preserve"> Technologies</w:t>
       </w:r>
       <w:r>
         <w:rPr>
@@ -1916,6 +2084,7 @@
         </w:rPr>
         <w:t xml:space="preserve">23. prosinca 2022.) </w:t>
       </w:r>
+      <w:proofErr w:type="spellStart"/>
       <w:r>
         <w:rPr>
           <w:i/>
@@ -1924,6 +2093,7 @@
         </w:rPr>
         <w:t>Transform</w:t>
       </w:r>
+      <w:proofErr w:type="spellEnd"/>
       <w:r>
         <w:rPr>
           <w:iCs/>
@@ -2000,12 +2170,21 @@
         </w:rPr>
         <w:tab/>
       </w:r>
-      <w:r>
-        <w:rPr>
-          <w:sz w:val="18"/>
-          <w:szCs w:val="18"/>
-        </w:rPr>
-        <w:t>Unity Technologies</w:t>
+      <w:proofErr w:type="spellStart"/>
+      <w:r>
+        <w:rPr>
+          <w:sz w:val="18"/>
+          <w:szCs w:val="18"/>
+        </w:rPr>
+        <w:t>Unity</w:t>
+      </w:r>
+      <w:proofErr w:type="spellEnd"/>
+      <w:r>
+        <w:rPr>
+          <w:sz w:val="18"/>
+          <w:szCs w:val="18"/>
+        </w:rPr>
+        <w:t xml:space="preserve"> Technologies</w:t>
       </w:r>
       <w:r>
         <w:rPr>
@@ -2056,14 +2235,70 @@
         </w:rPr>
         <w:t xml:space="preserve">.) </w:t>
       </w:r>
+      <w:proofErr w:type="spellStart"/>
       <w:r>
         <w:rPr>
           <w:i/>
           <w:sz w:val="18"/>
           <w:szCs w:val="18"/>
         </w:rPr>
-        <w:t>Creating and Using Scripts</w:t>
-      </w:r>
+        <w:t>Creating</w:t>
+      </w:r>
+      <w:proofErr w:type="spellEnd"/>
+      <w:r>
+        <w:rPr>
+          <w:i/>
+          <w:sz w:val="18"/>
+          <w:szCs w:val="18"/>
+        </w:rPr>
+        <w:t xml:space="preserve"> </w:t>
+      </w:r>
+      <w:proofErr w:type="spellStart"/>
+      <w:r>
+        <w:rPr>
+          <w:i/>
+          <w:sz w:val="18"/>
+          <w:szCs w:val="18"/>
+        </w:rPr>
+        <w:t>and</w:t>
+      </w:r>
+      <w:proofErr w:type="spellEnd"/>
+      <w:r>
+        <w:rPr>
+          <w:i/>
+          <w:sz w:val="18"/>
+          <w:szCs w:val="18"/>
+        </w:rPr>
+        <w:t xml:space="preserve"> </w:t>
+      </w:r>
+      <w:proofErr w:type="spellStart"/>
+      <w:r>
+        <w:rPr>
+          <w:i/>
+          <w:sz w:val="18"/>
+          <w:szCs w:val="18"/>
+        </w:rPr>
+        <w:t>Using</w:t>
+      </w:r>
+      <w:proofErr w:type="spellEnd"/>
+      <w:r>
+        <w:rPr>
+          <w:i/>
+          <w:sz w:val="18"/>
+          <w:szCs w:val="18"/>
+        </w:rPr>
+        <w:t xml:space="preserve"> </w:t>
+      </w:r>
+      <w:proofErr w:type="spellStart"/>
+      <w:r>
+        <w:rPr>
+          <w:i/>
+          <w:sz w:val="18"/>
+          <w:szCs w:val="18"/>
+        </w:rPr>
+        <w:t>Scripts</w:t>
+      </w:r>
+      <w:proofErr w:type="spellEnd"/>
       <w:r>
         <w:rPr>
           <w:sz w:val="18"/>
@@ -2139,12 +2374,21 @@
         </w:rPr>
         <w:tab/>
       </w:r>
-      <w:r>
-        <w:rPr>
-          <w:sz w:val="18"/>
-          <w:szCs w:val="18"/>
-        </w:rPr>
-        <w:t>Unity Technologies</w:t>
+      <w:proofErr w:type="spellStart"/>
+      <w:r>
+        <w:rPr>
+          <w:sz w:val="18"/>
+          <w:szCs w:val="18"/>
+        </w:rPr>
+        <w:t>Unity</w:t>
+      </w:r>
+      <w:proofErr w:type="spellEnd"/>
+      <w:r>
+        <w:rPr>
+          <w:sz w:val="18"/>
+          <w:szCs w:val="18"/>
+        </w:rPr>
+        <w:t xml:space="preserve"> Technologies</w:t>
       </w:r>
       <w:r>
         <w:rPr>
@@ -2167,6 +2411,7 @@
         </w:rPr>
         <w:t xml:space="preserve">) </w:t>
       </w:r>
+      <w:proofErr w:type="spellStart"/>
       <w:r>
         <w:rPr>
           <w:i/>
@@ -2175,6 +2420,7 @@
         </w:rPr>
         <w:t>Rigidbody</w:t>
       </w:r>
+      <w:proofErr w:type="spellEnd"/>
       <w:r>
         <w:rPr>
           <w:i/>
@@ -2251,12 +2497,21 @@
         </w:rPr>
         <w:tab/>
       </w:r>
-      <w:r>
-        <w:rPr>
-          <w:sz w:val="18"/>
-          <w:szCs w:val="18"/>
-        </w:rPr>
-        <w:t>Unity Technologies</w:t>
+      <w:proofErr w:type="spellStart"/>
+      <w:r>
+        <w:rPr>
+          <w:sz w:val="18"/>
+          <w:szCs w:val="18"/>
+        </w:rPr>
+        <w:t>Unity</w:t>
+      </w:r>
+      <w:proofErr w:type="spellEnd"/>
+      <w:r>
+        <w:rPr>
+          <w:sz w:val="18"/>
+          <w:szCs w:val="18"/>
+        </w:rPr>
+        <w:t xml:space="preserve"> Technologies</w:t>
       </w:r>
       <w:r>
         <w:rPr>
@@ -2279,6 +2534,7 @@
         </w:rPr>
         <w:t xml:space="preserve"> </w:t>
       </w:r>
+      <w:proofErr w:type="spellStart"/>
       <w:r>
         <w:rPr>
           <w:i/>
@@ -2287,6 +2543,7 @@
         </w:rPr>
         <w:t>BoxCollider</w:t>
       </w:r>
+      <w:proofErr w:type="spellEnd"/>
       <w:r>
         <w:rPr>
           <w:iCs/>
@@ -2363,12 +2620,21 @@
         </w:rPr>
         <w:tab/>
       </w:r>
-      <w:r>
-        <w:rPr>
-          <w:sz w:val="18"/>
-          <w:szCs w:val="18"/>
-        </w:rPr>
-        <w:t>Unity Technologies</w:t>
+      <w:proofErr w:type="spellStart"/>
+      <w:r>
+        <w:rPr>
+          <w:sz w:val="18"/>
+          <w:szCs w:val="18"/>
+        </w:rPr>
+        <w:t>Unity</w:t>
+      </w:r>
+      <w:proofErr w:type="spellEnd"/>
+      <w:r>
+        <w:rPr>
+          <w:sz w:val="18"/>
+          <w:szCs w:val="18"/>
+        </w:rPr>
+        <w:t xml:space="preserve"> Technologies</w:t>
       </w:r>
       <w:r>
         <w:rPr>
@@ -2384,6 +2650,7 @@
         </w:rPr>
         <w:t xml:space="preserve">(23. prosinca 2022.) </w:t>
       </w:r>
+      <w:proofErr w:type="spellStart"/>
       <w:r>
         <w:rPr>
           <w:i/>
@@ -2392,6 +2659,7 @@
         </w:rPr>
         <w:t>AudioSource</w:t>
       </w:r>
+      <w:proofErr w:type="spellEnd"/>
       <w:r>
         <w:rPr>
           <w:iCs/>
@@ -2468,12 +2736,21 @@
         </w:rPr>
         <w:tab/>
       </w:r>
-      <w:r>
-        <w:rPr>
-          <w:sz w:val="18"/>
-          <w:szCs w:val="18"/>
-        </w:rPr>
-        <w:t>Unity Technologies</w:t>
+      <w:proofErr w:type="spellStart"/>
+      <w:r>
+        <w:rPr>
+          <w:sz w:val="18"/>
+          <w:szCs w:val="18"/>
+        </w:rPr>
+        <w:t>Unity</w:t>
+      </w:r>
+      <w:proofErr w:type="spellEnd"/>
+      <w:r>
+        <w:rPr>
+          <w:sz w:val="18"/>
+          <w:szCs w:val="18"/>
+        </w:rPr>
+        <w:t xml:space="preserve"> Technologies</w:t>
       </w:r>
       <w:r>
         <w:rPr>
@@ -2580,12 +2857,21 @@
         </w:rPr>
         <w:tab/>
       </w:r>
-      <w:r>
-        <w:rPr>
-          <w:sz w:val="18"/>
-          <w:szCs w:val="18"/>
-        </w:rPr>
-        <w:t>Unity Technologies</w:t>
+      <w:proofErr w:type="spellStart"/>
+      <w:r>
+        <w:rPr>
+          <w:sz w:val="18"/>
+          <w:szCs w:val="18"/>
+        </w:rPr>
+        <w:t>Unity</w:t>
+      </w:r>
+      <w:proofErr w:type="spellEnd"/>
+      <w:r>
+        <w:rPr>
+          <w:sz w:val="18"/>
+          <w:szCs w:val="18"/>
+        </w:rPr>
+        <w:t xml:space="preserve"> Technologies</w:t>
       </w:r>
       <w:r>
         <w:rPr>
@@ -2594,13 +2880,59 @@
         </w:rPr>
         <w:t xml:space="preserve">. (11. kolovoza 2022.) </w:t>
       </w:r>
+      <w:proofErr w:type="spellStart"/>
       <w:r>
         <w:rPr>
           <w:i/>
           <w:sz w:val="18"/>
           <w:szCs w:val="18"/>
         </w:rPr>
-        <w:t xml:space="preserve">Explore the Unity Editor </w:t>
+        <w:t>Explore</w:t>
+      </w:r>
+      <w:proofErr w:type="spellEnd"/>
+      <w:r>
+        <w:rPr>
+          <w:i/>
+          <w:sz w:val="18"/>
+          <w:szCs w:val="18"/>
+        </w:rPr>
+        <w:t xml:space="preserve"> </w:t>
+      </w:r>
+      <w:proofErr w:type="spellStart"/>
+      <w:r>
+        <w:rPr>
+          <w:i/>
+          <w:sz w:val="18"/>
+          <w:szCs w:val="18"/>
+        </w:rPr>
+        <w:t>the</w:t>
+      </w:r>
+      <w:proofErr w:type="spellEnd"/>
+      <w:r>
+        <w:rPr>
+          <w:i/>
+          <w:sz w:val="18"/>
+          <w:szCs w:val="18"/>
+        </w:rPr>
+        <w:t xml:space="preserve"> </w:t>
+      </w:r>
+      <w:proofErr w:type="spellStart"/>
+      <w:r>
+        <w:rPr>
+          <w:i/>
+          <w:sz w:val="18"/>
+          <w:szCs w:val="18"/>
+        </w:rPr>
+        <w:t>Unity</w:t>
+      </w:r>
+      <w:proofErr w:type="spellEnd"/>
+      <w:r>
+        <w:rPr>
+          <w:i/>
+          <w:sz w:val="18"/>
+          <w:szCs w:val="18"/>
+        </w:rPr>
+        <w:t xml:space="preserve"> Editor </w:t>
       </w:r>
       <w:r>
         <w:rPr>
@@ -2684,12 +3016,21 @@
         </w:rPr>
         <w:tab/>
       </w:r>
-      <w:r>
-        <w:rPr>
-          <w:sz w:val="18"/>
-          <w:szCs w:val="18"/>
-        </w:rPr>
-        <w:t>Unity Technologies</w:t>
+      <w:proofErr w:type="spellStart"/>
+      <w:r>
+        <w:rPr>
+          <w:sz w:val="18"/>
+          <w:szCs w:val="18"/>
+        </w:rPr>
+        <w:t>Unity</w:t>
+      </w:r>
+      <w:proofErr w:type="spellEnd"/>
+      <w:r>
+        <w:rPr>
+          <w:sz w:val="18"/>
+          <w:szCs w:val="18"/>
+        </w:rPr>
+        <w:t xml:space="preserve"> Technologies</w:t>
       </w:r>
       <w:r>
         <w:rPr>
@@ -2726,6 +3067,7 @@
         </w:rPr>
         <w:t xml:space="preserve">2022.) </w:t>
       </w:r>
+      <w:proofErr w:type="spellStart"/>
       <w:r>
         <w:rPr>
           <w:i/>
@@ -2734,6 +3076,7 @@
         </w:rPr>
         <w:t>MonoBehaviour</w:t>
       </w:r>
+      <w:proofErr w:type="spellEnd"/>
       <w:r>
         <w:rPr>
           <w:sz w:val="18"/>
@@ -2816,6 +3159,7 @@
         </w:rPr>
         <w:tab/>
       </w:r>
+      <w:proofErr w:type="spellStart"/>
       <w:r>
         <w:rPr>
           <w:sz w:val="18"/>
@@ -2823,6 +3167,7 @@
         </w:rPr>
         <w:t>JetBrains</w:t>
       </w:r>
+      <w:proofErr w:type="spellEnd"/>
       <w:r>
         <w:rPr>
           <w:sz w:val="18"/>
@@ -2835,15 +3180,31 @@
           <w:sz w:val="18"/>
           <w:szCs w:val="18"/>
         </w:rPr>
-        <w:t xml:space="preserve"> s.r.o.</w:t>
-      </w:r>
-      <w:r>
-        <w:rPr>
-          <w:sz w:val="18"/>
-          <w:szCs w:val="18"/>
-        </w:rPr>
         <w:t xml:space="preserve"> </w:t>
       </w:r>
+      <w:proofErr w:type="spellStart"/>
+      <w:r>
+        <w:rPr>
+          <w:sz w:val="18"/>
+          <w:szCs w:val="18"/>
+        </w:rPr>
+        <w:t>s.r.o</w:t>
+      </w:r>
+      <w:proofErr w:type="spellEnd"/>
+      <w:r>
+        <w:rPr>
+          <w:sz w:val="18"/>
+          <w:szCs w:val="18"/>
+        </w:rPr>
+        <w:t>.</w:t>
+      </w:r>
+      <w:r>
+        <w:rPr>
+          <w:sz w:val="18"/>
+          <w:szCs w:val="18"/>
+        </w:rPr>
+        <w:t xml:space="preserve"> </w:t>
+      </w:r>
       <w:r>
         <w:rPr>
           <w:sz w:val="18"/>
@@ -2865,12 +3226,21 @@
         </w:rPr>
         <w:t xml:space="preserve">2022.) </w:t>
       </w:r>
-      <w:r>
-        <w:rPr>
-          <w:sz w:val="18"/>
-          <w:szCs w:val="18"/>
-        </w:rPr>
-        <w:t>IntelliJ 2022.2.3 [</w:t>
+      <w:proofErr w:type="spellStart"/>
+      <w:r>
+        <w:rPr>
+          <w:sz w:val="18"/>
+          <w:szCs w:val="18"/>
+        </w:rPr>
+        <w:t>IntelliJ</w:t>
+      </w:r>
+      <w:proofErr w:type="spellEnd"/>
+      <w:r>
+        <w:rPr>
+          <w:sz w:val="18"/>
+          <w:szCs w:val="18"/>
+        </w:rPr>
+        <w:t xml:space="preserve"> 2022.2.3 [</w:t>
       </w:r>
       <w:r>
         <w:rPr>
@@ -2977,8 +3347,13 @@
         <w:t xml:space="preserve">. </w:t>
       </w:r>
       <w:r>
-        <w:t>Programski kod klase TankAction</w:t>
-      </w:r>
+        <w:t xml:space="preserve">Programski kod klase </w:t>
+      </w:r>
+      <w:proofErr w:type="spellStart"/>
+      <w:r>
+        <w:t>TankAction</w:t>
+      </w:r>
+      <w:proofErr w:type="spellEnd"/>
     </w:p>
     <w:p>
       <w:r>
@@ -3054,8 +3429,13 @@
         <w:t xml:space="preserve">. </w:t>
       </w:r>
       <w:r>
-        <w:t>Programski kod klase TankShooting</w:t>
-      </w:r>
+        <w:t xml:space="preserve">Programski kod klase </w:t>
+      </w:r>
+      <w:proofErr w:type="spellStart"/>
+      <w:r>
+        <w:t>TankShooting</w:t>
+      </w:r>
+      <w:proofErr w:type="spellEnd"/>
     </w:p>
     <w:p>
       <w:r>
@@ -3131,8 +3511,13 @@
         <w:t xml:space="preserve">. </w:t>
       </w:r>
       <w:r>
-        <w:t>Programski kod klase SpawnerScript</w:t>
-      </w:r>
+        <w:t xml:space="preserve">Programski kod klase </w:t>
+      </w:r>
+      <w:proofErr w:type="spellStart"/>
+      <w:r>
+        <w:t>SpawnerScript</w:t>
+      </w:r>
+      <w:proofErr w:type="spellEnd"/>
     </w:p>
     <w:p/>
     <w:sectPr>

</xml_diff>